<commit_message>
pattern matching for 4-link
</commit_message>
<xml_diff>
--- a/Equations.docx
+++ b/Equations.docx
@@ -1178,13 +1178,7 @@
             <w:rPr>
               <w:rFonts w:ascii="Cambria Math" w:eastAsiaTheme="minorEastAsia" w:hAnsi="Cambria Math"/>
             </w:rPr>
-            <m:t>=</m:t>
-          </m:r>
-          <m:r>
-            <w:rPr>
-              <w:rFonts w:ascii="Cambria Math" w:eastAsiaTheme="minorEastAsia" w:hAnsi="Cambria Math"/>
-            </w:rPr>
-            <m:t>U</m:t>
+            <m:t>=U</m:t>
           </m:r>
         </m:oMath>
       </m:oMathPara>
@@ -2682,13 +2676,7 @@
                 <w:rPr>
                   <w:rFonts w:ascii="Cambria Math" w:eastAsiaTheme="minorEastAsia" w:hAnsi="Cambria Math"/>
                 </w:rPr>
-                <m:t>v</m:t>
-              </m:r>
-              <m:r>
-                <w:rPr>
-                  <w:rFonts w:ascii="Cambria Math" w:eastAsiaTheme="minorEastAsia" w:hAnsi="Cambria Math"/>
-                </w:rPr>
-                <m:t>2</m:t>
+                <m:t>v2</m:t>
               </m:r>
             </m:sub>
             <m:sup>
@@ -2780,13 +2768,7 @@
                     <w:rPr>
                       <w:rFonts w:ascii="Cambria Math" w:eastAsiaTheme="minorEastAsia" w:hAnsi="Cambria Math"/>
                     </w:rPr>
-                    <m:t>c</m:t>
-                  </m:r>
-                  <m:r>
-                    <w:rPr>
-                      <w:rFonts w:ascii="Cambria Math" w:eastAsiaTheme="minorEastAsia" w:hAnsi="Cambria Math"/>
-                    </w:rPr>
-                    <m:t>2</m:t>
+                    <m:t>c2</m:t>
                   </m:r>
                 </m:sub>
                 <m:sup>
@@ -4202,13 +4184,7 @@
                     <w:rPr>
                       <w:rFonts w:ascii="Cambria Math" w:eastAsiaTheme="minorEastAsia" w:hAnsi="Cambria Math"/>
                     </w:rPr>
-                    <m:t>c</m:t>
-                  </m:r>
-                  <m:r>
-                    <w:rPr>
-                      <w:rFonts w:ascii="Cambria Math" w:eastAsiaTheme="minorEastAsia" w:hAnsi="Cambria Math"/>
-                    </w:rPr>
-                    <m:t>3</m:t>
+                    <m:t>c3</m:t>
                   </m:r>
                 </m:sub>
                 <m:sup>
@@ -4537,13 +4513,7 @@
                           <w:rPr>
                             <w:rFonts w:ascii="Cambria Math" w:eastAsiaTheme="minorEastAsia" w:hAnsi="Cambria Math"/>
                           </w:rPr>
-                          <m:t>12</m:t>
-                        </m:r>
-                        <m:r>
-                          <w:rPr>
-                            <w:rFonts w:ascii="Cambria Math" w:eastAsiaTheme="minorEastAsia" w:hAnsi="Cambria Math"/>
-                          </w:rPr>
-                          <m:t>3</m:t>
+                          <m:t>123</m:t>
                         </m:r>
                       </m:sub>
                     </m:sSub>
@@ -6593,13 +6563,7 @@
                 <w:rPr>
                   <w:rFonts w:ascii="Cambria Math" w:eastAsiaTheme="minorEastAsia" w:hAnsi="Cambria Math"/>
                 </w:rPr>
-                <m:t>v</m:t>
-              </m:r>
-              <m:r>
-                <w:rPr>
-                  <w:rFonts w:ascii="Cambria Math" w:eastAsiaTheme="minorEastAsia" w:hAnsi="Cambria Math"/>
-                </w:rPr>
-                <m:t>4</m:t>
+                <m:t>v4</m:t>
               </m:r>
             </m:sub>
             <m:sup>
@@ -6691,13 +6655,7 @@
                     <w:rPr>
                       <w:rFonts w:ascii="Cambria Math" w:eastAsiaTheme="minorEastAsia" w:hAnsi="Cambria Math"/>
                     </w:rPr>
-                    <m:t>c</m:t>
-                  </m:r>
-                  <m:r>
-                    <w:rPr>
-                      <w:rFonts w:ascii="Cambria Math" w:eastAsiaTheme="minorEastAsia" w:hAnsi="Cambria Math"/>
-                    </w:rPr>
-                    <m:t>4</m:t>
+                    <m:t>c4</m:t>
                   </m:r>
                 </m:sub>
                 <m:sup>
@@ -10919,8 +10877,6 @@
           <m:t>=1</m:t>
         </m:r>
       </m:oMath>
-      <w:bookmarkStart w:id="0" w:name="_GoBack"/>
-      <w:bookmarkEnd w:id="0"/>
     </w:p>
     <w:p>
       <w:pPr>
@@ -11405,13 +11361,7 @@
                         <w:rPr>
                           <w:rFonts w:ascii="Cambria Math" w:eastAsiaTheme="minorEastAsia" w:hAnsi="Cambria Math"/>
                         </w:rPr>
-                        <m:t>ω</m:t>
-                      </m:r>
-                      <m:r>
-                        <w:rPr>
-                          <w:rFonts w:ascii="Cambria Math" w:eastAsiaTheme="minorEastAsia" w:hAnsi="Cambria Math"/>
-                        </w:rPr>
-                        <m:t>1</m:t>
+                        <m:t>ω1</m:t>
                       </m:r>
                     </m:sub>
                     <m:sup>
@@ -11578,13 +11528,7 @@
                             <w:rPr>
                               <w:rFonts w:ascii="Cambria Math" w:eastAsiaTheme="minorEastAsia" w:hAnsi="Cambria Math"/>
                             </w:rPr>
-                            <m:t>v</m:t>
-                          </m:r>
-                          <m:r>
-                            <w:rPr>
-                              <w:rFonts w:ascii="Cambria Math" w:eastAsiaTheme="minorEastAsia" w:hAnsi="Cambria Math"/>
-                            </w:rPr>
-                            <m:t>2</m:t>
+                            <m:t>v2</m:t>
                           </m:r>
                         </m:sub>
                         <m:sup>
@@ -11663,13 +11607,7 @@
                             <w:rPr>
                               <w:rFonts w:ascii="Cambria Math" w:eastAsiaTheme="minorEastAsia" w:hAnsi="Cambria Math"/>
                             </w:rPr>
-                            <m:t>v</m:t>
-                          </m:r>
-                          <m:r>
-                            <w:rPr>
-                              <w:rFonts w:ascii="Cambria Math" w:eastAsiaTheme="minorEastAsia" w:hAnsi="Cambria Math"/>
-                            </w:rPr>
-                            <m:t>2</m:t>
+                            <m:t>v2</m:t>
                           </m:r>
                         </m:sub>
                         <m:sup>
@@ -11806,13 +11744,7 @@
                             <w:rPr>
                               <w:rFonts w:ascii="Cambria Math" w:eastAsiaTheme="minorEastAsia" w:hAnsi="Cambria Math"/>
                             </w:rPr>
-                            <m:t>ω</m:t>
-                          </m:r>
-                          <m:r>
-                            <w:rPr>
-                              <w:rFonts w:ascii="Cambria Math" w:eastAsiaTheme="minorEastAsia" w:hAnsi="Cambria Math"/>
-                            </w:rPr>
-                            <m:t>2</m:t>
+                            <m:t>ω2</m:t>
                           </m:r>
                         </m:sub>
                         <m:sup>
@@ -11891,13 +11823,7 @@
                             <w:rPr>
                               <w:rFonts w:ascii="Cambria Math" w:eastAsiaTheme="minorEastAsia" w:hAnsi="Cambria Math"/>
                             </w:rPr>
-                            <m:t>ω</m:t>
-                          </m:r>
-                          <m:r>
-                            <w:rPr>
-                              <w:rFonts w:ascii="Cambria Math" w:eastAsiaTheme="minorEastAsia" w:hAnsi="Cambria Math"/>
-                            </w:rPr>
-                            <m:t>2</m:t>
+                            <m:t>ω2</m:t>
                           </m:r>
                         </m:sub>
                         <m:sup>
@@ -12074,13 +12000,7 @@
                             <w:rPr>
                               <w:rFonts w:ascii="Cambria Math" w:eastAsiaTheme="minorEastAsia" w:hAnsi="Cambria Math"/>
                             </w:rPr>
-                            <m:t>v</m:t>
-                          </m:r>
-                          <m:r>
-                            <w:rPr>
-                              <w:rFonts w:ascii="Cambria Math" w:eastAsiaTheme="minorEastAsia" w:hAnsi="Cambria Math"/>
-                            </w:rPr>
-                            <m:t>3</m:t>
+                            <m:t>v3</m:t>
                           </m:r>
                         </m:sub>
                         <m:sup>
@@ -12159,13 +12079,7 @@
                             <w:rPr>
                               <w:rFonts w:ascii="Cambria Math" w:eastAsiaTheme="minorEastAsia" w:hAnsi="Cambria Math"/>
                             </w:rPr>
-                            <m:t>v</m:t>
-                          </m:r>
-                          <m:r>
-                            <w:rPr>
-                              <w:rFonts w:ascii="Cambria Math" w:eastAsiaTheme="minorEastAsia" w:hAnsi="Cambria Math"/>
-                            </w:rPr>
-                            <m:t>3</m:t>
+                            <m:t>v3</m:t>
                           </m:r>
                         </m:sub>
                         <m:sup>
@@ -12381,13 +12295,7 @@
                             <w:rPr>
                               <w:rFonts w:ascii="Cambria Math" w:eastAsiaTheme="minorEastAsia" w:hAnsi="Cambria Math"/>
                             </w:rPr>
-                            <m:t>ω</m:t>
-                          </m:r>
-                          <m:r>
-                            <w:rPr>
-                              <w:rFonts w:ascii="Cambria Math" w:eastAsiaTheme="minorEastAsia" w:hAnsi="Cambria Math"/>
-                            </w:rPr>
-                            <m:t>3</m:t>
+                            <m:t>ω3</m:t>
                           </m:r>
                         </m:sub>
                         <m:sup>
@@ -12466,13 +12374,7 @@
                             <w:rPr>
                               <w:rFonts w:ascii="Cambria Math" w:eastAsiaTheme="minorEastAsia" w:hAnsi="Cambria Math"/>
                             </w:rPr>
-                            <m:t>ω</m:t>
-                          </m:r>
-                          <m:r>
-                            <w:rPr>
-                              <w:rFonts w:ascii="Cambria Math" w:eastAsiaTheme="minorEastAsia" w:hAnsi="Cambria Math"/>
-                            </w:rPr>
-                            <m:t>3</m:t>
+                            <m:t>ω3</m:t>
                           </m:r>
                         </m:sub>
                         <m:sup>
@@ -12551,13 +12453,7 @@
                             <w:rPr>
                               <w:rFonts w:ascii="Cambria Math" w:eastAsiaTheme="minorEastAsia" w:hAnsi="Cambria Math"/>
                             </w:rPr>
-                            <m:t>ω</m:t>
-                          </m:r>
-                          <m:r>
-                            <w:rPr>
-                              <w:rFonts w:ascii="Cambria Math" w:eastAsiaTheme="minorEastAsia" w:hAnsi="Cambria Math"/>
-                            </w:rPr>
-                            <m:t>3</m:t>
+                            <m:t>ω3</m:t>
                           </m:r>
                         </m:sub>
                         <m:sup>
@@ -12734,13 +12630,7 @@
                             <w:rPr>
                               <w:rFonts w:ascii="Cambria Math" w:eastAsiaTheme="minorEastAsia" w:hAnsi="Cambria Math"/>
                             </w:rPr>
-                            <m:t>v</m:t>
-                          </m:r>
-                          <m:r>
-                            <w:rPr>
-                              <w:rFonts w:ascii="Cambria Math" w:eastAsiaTheme="minorEastAsia" w:hAnsi="Cambria Math"/>
-                            </w:rPr>
-                            <m:t>4</m:t>
+                            <m:t>v4</m:t>
                           </m:r>
                         </m:sub>
                         <m:sup>
@@ -12819,13 +12709,7 @@
                             <w:rPr>
                               <w:rFonts w:ascii="Cambria Math" w:eastAsiaTheme="minorEastAsia" w:hAnsi="Cambria Math"/>
                             </w:rPr>
-                            <m:t>v</m:t>
-                          </m:r>
-                          <m:r>
-                            <w:rPr>
-                              <w:rFonts w:ascii="Cambria Math" w:eastAsiaTheme="minorEastAsia" w:hAnsi="Cambria Math"/>
-                            </w:rPr>
-                            <m:t>4</m:t>
+                            <m:t>v4</m:t>
                           </m:r>
                         </m:sub>
                         <m:sup>
@@ -12904,13 +12788,7 @@
                             <w:rPr>
                               <w:rFonts w:ascii="Cambria Math" w:eastAsiaTheme="minorEastAsia" w:hAnsi="Cambria Math"/>
                             </w:rPr>
-                            <m:t>v</m:t>
-                          </m:r>
-                          <m:r>
-                            <w:rPr>
-                              <w:rFonts w:ascii="Cambria Math" w:eastAsiaTheme="minorEastAsia" w:hAnsi="Cambria Math"/>
-                            </w:rPr>
-                            <m:t>4</m:t>
+                            <m:t>v4</m:t>
                           </m:r>
                         </m:sub>
                         <m:sup>
@@ -13126,13 +13004,7 @@
                             <w:rPr>
                               <w:rFonts w:ascii="Cambria Math" w:eastAsiaTheme="minorEastAsia" w:hAnsi="Cambria Math"/>
                             </w:rPr>
-                            <m:t>ω</m:t>
-                          </m:r>
-                          <m:r>
-                            <w:rPr>
-                              <w:rFonts w:ascii="Cambria Math" w:eastAsiaTheme="minorEastAsia" w:hAnsi="Cambria Math"/>
-                            </w:rPr>
-                            <m:t>4</m:t>
+                            <m:t>ω4</m:t>
                           </m:r>
                         </m:sub>
                         <m:sup>
@@ -13211,13 +13083,7 @@
                             <w:rPr>
                               <w:rFonts w:ascii="Cambria Math" w:eastAsiaTheme="minorEastAsia" w:hAnsi="Cambria Math"/>
                             </w:rPr>
-                            <m:t>ω</m:t>
-                          </m:r>
-                          <m:r>
-                            <w:rPr>
-                              <w:rFonts w:ascii="Cambria Math" w:eastAsiaTheme="minorEastAsia" w:hAnsi="Cambria Math"/>
-                            </w:rPr>
-                            <m:t>4</m:t>
+                            <m:t>ω4</m:t>
                           </m:r>
                         </m:sub>
                         <m:sup>
@@ -13296,13 +13162,7 @@
                             <w:rPr>
                               <w:rFonts w:ascii="Cambria Math" w:eastAsiaTheme="minorEastAsia" w:hAnsi="Cambria Math"/>
                             </w:rPr>
-                            <m:t>ω</m:t>
-                          </m:r>
-                          <m:r>
-                            <w:rPr>
-                              <w:rFonts w:ascii="Cambria Math" w:eastAsiaTheme="minorEastAsia" w:hAnsi="Cambria Math"/>
-                            </w:rPr>
-                            <m:t>4</m:t>
+                            <m:t>ω4</m:t>
                           </m:r>
                         </m:sub>
                         <m:sup>
@@ -13732,28 +13592,244 @@
                   </m:ctrlPr>
                 </m:mPr>
                 <m:mr>
-                  <m:e/>
-                  <m:e/>
-                  <m:e/>
-                  <m:e/>
+                  <m:e>
+                    <m:f>
+                      <m:fPr>
+                        <m:ctrlPr>
+                          <w:rPr>
+                            <w:rFonts w:ascii="Cambria Math" w:eastAsiaTheme="minorEastAsia" w:hAnsi="Cambria Math"/>
+                            <w:i/>
+                          </w:rPr>
+                        </m:ctrlPr>
+                      </m:fPr>
+                      <m:num>
+                        <m:r>
+                          <w:rPr>
+                            <w:rFonts w:ascii="Cambria Math" w:eastAsiaTheme="minorEastAsia" w:hAnsi="Cambria Math"/>
+                          </w:rPr>
+                          <m:t>1</m:t>
+                        </m:r>
+                      </m:num>
+                      <m:den>
+                        <m:r>
+                          <w:rPr>
+                            <w:rFonts w:ascii="Cambria Math" w:eastAsiaTheme="minorEastAsia" w:hAnsi="Cambria Math"/>
+                          </w:rPr>
+                          <m:t>4</m:t>
+                        </m:r>
+                      </m:den>
+                    </m:f>
+                    <m:sSub>
+                      <m:sSubPr>
+                        <m:ctrlPr>
+                          <w:rPr>
+                            <w:rFonts w:ascii="Cambria Math" w:eastAsiaTheme="minorEastAsia" w:hAnsi="Cambria Math"/>
+                            <w:i/>
+                          </w:rPr>
+                        </m:ctrlPr>
+                      </m:sSubPr>
+                      <m:e>
+                        <m:r>
+                          <w:rPr>
+                            <w:rFonts w:ascii="Cambria Math" w:eastAsiaTheme="minorEastAsia" w:hAnsi="Cambria Math"/>
+                          </w:rPr>
+                          <m:t>m</m:t>
+                        </m:r>
+                      </m:e>
+                      <m:sub>
+                        <m:r>
+                          <w:rPr>
+                            <w:rFonts w:ascii="Cambria Math" w:eastAsiaTheme="minorEastAsia" w:hAnsi="Cambria Math"/>
+                          </w:rPr>
+                          <m:t>1</m:t>
+                        </m:r>
+                      </m:sub>
+                    </m:sSub>
+                    <m:sSub>
+                      <m:sSubPr>
+                        <m:ctrlPr>
+                          <w:rPr>
+                            <w:rFonts w:ascii="Cambria Math" w:eastAsiaTheme="minorEastAsia" w:hAnsi="Cambria Math"/>
+                            <w:i/>
+                          </w:rPr>
+                        </m:ctrlPr>
+                      </m:sSubPr>
+                      <m:e>
+                        <m:r>
+                          <w:rPr>
+                            <w:rFonts w:ascii="Cambria Math" w:eastAsiaTheme="minorEastAsia" w:hAnsi="Cambria Math"/>
+                          </w:rPr>
+                          <m:t>l</m:t>
+                        </m:r>
+                      </m:e>
+                      <m:sub>
+                        <m:r>
+                          <w:rPr>
+                            <w:rFonts w:ascii="Cambria Math" w:eastAsiaTheme="minorEastAsia" w:hAnsi="Cambria Math"/>
+                          </w:rPr>
+                          <m:t>1</m:t>
+                        </m:r>
+                      </m:sub>
+                    </m:sSub>
+                    <m:r>
+                      <w:rPr>
+                        <w:rFonts w:ascii="Cambria Math" w:eastAsiaTheme="minorEastAsia" w:hAnsi="Cambria Math"/>
+                      </w:rPr>
+                      <m:t>+</m:t>
+                    </m:r>
+                    <m:sSub>
+                      <m:sSubPr>
+                        <m:ctrlPr>
+                          <w:rPr>
+                            <w:rFonts w:ascii="Cambria Math" w:eastAsiaTheme="minorEastAsia" w:hAnsi="Cambria Math"/>
+                            <w:i/>
+                          </w:rPr>
+                        </m:ctrlPr>
+                      </m:sSubPr>
+                      <m:e>
+                        <m:r>
+                          <w:rPr>
+                            <w:rFonts w:ascii="Cambria Math" w:eastAsiaTheme="minorEastAsia" w:hAnsi="Cambria Math"/>
+                          </w:rPr>
+                          <m:t>I</m:t>
+                        </m:r>
+                      </m:e>
+                      <m:sub>
+                        <m:r>
+                          <w:rPr>
+                            <w:rFonts w:ascii="Cambria Math" w:eastAsiaTheme="minorEastAsia" w:hAnsi="Cambria Math"/>
+                          </w:rPr>
+                          <m:t>1</m:t>
+                        </m:r>
+                      </m:sub>
+                    </m:sSub>
+                  </m:e>
+                  <m:e>
+                    <m:r>
+                      <w:rPr>
+                        <w:rFonts w:ascii="Cambria Math" w:eastAsiaTheme="minorEastAsia" w:hAnsi="Cambria Math"/>
+                      </w:rPr>
+                      <m:t>0</m:t>
+                    </m:r>
+                  </m:e>
+                  <m:e>
+                    <m:r>
+                      <w:rPr>
+                        <w:rFonts w:ascii="Cambria Math" w:eastAsiaTheme="minorEastAsia" w:hAnsi="Cambria Math"/>
+                      </w:rPr>
+                      <m:t>0</m:t>
+                    </m:r>
+                  </m:e>
+                  <m:e>
+                    <m:r>
+                      <w:rPr>
+                        <w:rFonts w:ascii="Cambria Math" w:eastAsiaTheme="minorEastAsia" w:hAnsi="Cambria Math"/>
+                      </w:rPr>
+                      <m:t>0</m:t>
+                    </m:r>
+                  </m:e>
                 </m:mr>
                 <m:mr>
-                  <m:e/>
-                  <m:e/>
-                  <m:e/>
-                  <m:e/>
+                  <m:e>
+                    <m:r>
+                      <w:rPr>
+                        <w:rFonts w:ascii="Cambria Math" w:eastAsiaTheme="minorEastAsia" w:hAnsi="Cambria Math"/>
+                      </w:rPr>
+                      <m:t>0</m:t>
+                    </m:r>
+                  </m:e>
+                  <m:e>
+                    <m:r>
+                      <w:rPr>
+                        <w:rFonts w:ascii="Cambria Math" w:eastAsiaTheme="minorEastAsia" w:hAnsi="Cambria Math"/>
+                      </w:rPr>
+                      <m:t>0</m:t>
+                    </m:r>
+                  </m:e>
+                  <m:e>
+                    <m:r>
+                      <w:rPr>
+                        <w:rFonts w:ascii="Cambria Math" w:eastAsiaTheme="minorEastAsia" w:hAnsi="Cambria Math"/>
+                      </w:rPr>
+                      <m:t>0</m:t>
+                    </m:r>
+                  </m:e>
+                  <m:e>
+                    <m:r>
+                      <w:rPr>
+                        <w:rFonts w:ascii="Cambria Math" w:eastAsiaTheme="minorEastAsia" w:hAnsi="Cambria Math"/>
+                      </w:rPr>
+                      <m:t>0</m:t>
+                    </m:r>
+                  </m:e>
                 </m:mr>
                 <m:mr>
-                  <m:e/>
-                  <m:e/>
-                  <m:e/>
-                  <m:e/>
+                  <m:e>
+                    <m:r>
+                      <w:rPr>
+                        <w:rFonts w:ascii="Cambria Math" w:eastAsiaTheme="minorEastAsia" w:hAnsi="Cambria Math"/>
+                      </w:rPr>
+                      <m:t>0</m:t>
+                    </m:r>
+                  </m:e>
+                  <m:e>
+                    <m:r>
+                      <w:rPr>
+                        <w:rFonts w:ascii="Cambria Math" w:eastAsiaTheme="minorEastAsia" w:hAnsi="Cambria Math"/>
+                      </w:rPr>
+                      <m:t>0</m:t>
+                    </m:r>
+                  </m:e>
+                  <m:e>
+                    <m:r>
+                      <w:rPr>
+                        <w:rFonts w:ascii="Cambria Math" w:eastAsiaTheme="minorEastAsia" w:hAnsi="Cambria Math"/>
+                      </w:rPr>
+                      <m:t>0</m:t>
+                    </m:r>
+                  </m:e>
+                  <m:e>
+                    <m:r>
+                      <w:rPr>
+                        <w:rFonts w:ascii="Cambria Math" w:eastAsiaTheme="minorEastAsia" w:hAnsi="Cambria Math"/>
+                      </w:rPr>
+                      <m:t>0</m:t>
+                    </m:r>
+                  </m:e>
                 </m:mr>
                 <m:mr>
-                  <m:e/>
-                  <m:e/>
-                  <m:e/>
-                  <m:e/>
+                  <m:e>
+                    <m:r>
+                      <w:rPr>
+                        <w:rFonts w:ascii="Cambria Math" w:eastAsiaTheme="minorEastAsia" w:hAnsi="Cambria Math"/>
+                      </w:rPr>
+                      <m:t>0</m:t>
+                    </m:r>
+                  </m:e>
+                  <m:e>
+                    <m:r>
+                      <w:rPr>
+                        <w:rFonts w:ascii="Cambria Math" w:eastAsiaTheme="minorEastAsia" w:hAnsi="Cambria Math"/>
+                      </w:rPr>
+                      <m:t>0</m:t>
+                    </m:r>
+                  </m:e>
+                  <m:e>
+                    <m:r>
+                      <w:rPr>
+                        <w:rFonts w:ascii="Cambria Math" w:eastAsiaTheme="minorEastAsia" w:hAnsi="Cambria Math"/>
+                      </w:rPr>
+                      <m:t>0</m:t>
+                    </m:r>
+                  </m:e>
+                  <m:e>
+                    <m:r>
+                      <w:rPr>
+                        <w:rFonts w:ascii="Cambria Math" w:eastAsiaTheme="minorEastAsia" w:hAnsi="Cambria Math"/>
+                      </w:rPr>
+                      <m:t>0</m:t>
+                    </m:r>
+                  </m:e>
                 </m:mr>
               </m:m>
             </m:e>
@@ -15512,6 +15588,3176 @@
           </m:d>
         </m:oMath>
       </m:oMathPara>
+    </w:p>
+    <w:p>
+      <w:pPr>
+        <w:spacing w:after="0"/>
+        <w:rPr>
+          <w:rFonts w:eastAsiaTheme="minorEastAsia"/>
+        </w:rPr>
+      </w:pPr>
+    </w:p>
+    <w:p>
+      <w:pPr>
+        <w:spacing w:after="0"/>
+        <w:rPr>
+          <w:rFonts w:eastAsiaTheme="minorEastAsia"/>
+        </w:rPr>
+      </w:pPr>
+      <m:oMathPara>
+        <m:oMathParaPr>
+          <m:jc m:val="left"/>
+        </m:oMathParaPr>
+        <m:oMath>
+          <m:sSubSup>
+            <m:sSubSupPr>
+              <m:ctrlPr>
+                <w:rPr>
+                  <w:rFonts w:ascii="Cambria Math" w:eastAsiaTheme="minorEastAsia" w:hAnsi="Cambria Math"/>
+                  <w:i/>
+                </w:rPr>
+              </m:ctrlPr>
+            </m:sSubSupPr>
+            <m:e>
+              <m:r>
+                <w:rPr>
+                  <w:rFonts w:ascii="Cambria Math" w:eastAsiaTheme="minorEastAsia" w:hAnsi="Cambria Math"/>
+                </w:rPr>
+                <m:t>J</m:t>
+              </m:r>
+            </m:e>
+            <m:sub>
+              <m:r>
+                <w:rPr>
+                  <w:rFonts w:ascii="Cambria Math" w:eastAsiaTheme="minorEastAsia" w:hAnsi="Cambria Math"/>
+                </w:rPr>
+                <m:t>v2</m:t>
+              </m:r>
+            </m:sub>
+            <m:sup>
+              <m:r>
+                <w:rPr>
+                  <w:rFonts w:ascii="Cambria Math" w:eastAsiaTheme="minorEastAsia" w:hAnsi="Cambria Math"/>
+                </w:rPr>
+                <m:t>1</m:t>
+              </m:r>
+            </m:sup>
+          </m:sSubSup>
+          <m:sSubSup>
+            <m:sSubSupPr>
+              <m:ctrlPr>
+                <w:rPr>
+                  <w:rFonts w:ascii="Cambria Math" w:eastAsiaTheme="minorEastAsia" w:hAnsi="Cambria Math"/>
+                  <w:i/>
+                </w:rPr>
+              </m:ctrlPr>
+            </m:sSubSupPr>
+            <m:e>
+              <m:r>
+                <w:rPr>
+                  <w:rFonts w:ascii="Cambria Math" w:eastAsiaTheme="minorEastAsia" w:hAnsi="Cambria Math"/>
+                </w:rPr>
+                <m:t>J</m:t>
+              </m:r>
+            </m:e>
+            <m:sub>
+              <m:r>
+                <w:rPr>
+                  <w:rFonts w:ascii="Cambria Math" w:eastAsiaTheme="minorEastAsia" w:hAnsi="Cambria Math"/>
+                </w:rPr>
+                <m:t>v2</m:t>
+              </m:r>
+            </m:sub>
+            <m:sup>
+              <m:r>
+                <w:rPr>
+                  <w:rFonts w:ascii="Cambria Math" w:eastAsiaTheme="minorEastAsia" w:hAnsi="Cambria Math"/>
+                </w:rPr>
+                <m:t>1</m:t>
+              </m:r>
+            </m:sup>
+          </m:sSubSup>
+          <m:sSub>
+            <m:sSubPr>
+              <m:ctrlPr>
+                <w:rPr>
+                  <w:rFonts w:ascii="Cambria Math" w:eastAsiaTheme="minorEastAsia" w:hAnsi="Cambria Math"/>
+                  <w:i/>
+                </w:rPr>
+              </m:ctrlPr>
+            </m:sSubPr>
+            <m:e>
+              <m:acc>
+                <m:accPr>
+                  <m:chr m:val="̇"/>
+                  <m:ctrlPr>
+                    <w:rPr>
+                      <w:rFonts w:ascii="Cambria Math" w:eastAsiaTheme="minorEastAsia" w:hAnsi="Cambria Math"/>
+                      <w:i/>
+                    </w:rPr>
+                  </m:ctrlPr>
+                </m:accPr>
+                <m:e>
+                  <m:r>
+                    <w:rPr>
+                      <w:rFonts w:ascii="Cambria Math" w:eastAsiaTheme="minorEastAsia" w:hAnsi="Cambria Math"/>
+                    </w:rPr>
+                    <m:t>q</m:t>
+                  </m:r>
+                </m:e>
+              </m:acc>
+            </m:e>
+            <m:sub>
+              <m:r>
+                <w:rPr>
+                  <w:rFonts w:ascii="Cambria Math" w:eastAsiaTheme="minorEastAsia" w:hAnsi="Cambria Math"/>
+                </w:rPr>
+                <m:t>1</m:t>
+              </m:r>
+            </m:sub>
+          </m:sSub>
+          <m:sSub>
+            <m:sSubPr>
+              <m:ctrlPr>
+                <w:rPr>
+                  <w:rFonts w:ascii="Cambria Math" w:eastAsiaTheme="minorEastAsia" w:hAnsi="Cambria Math"/>
+                  <w:i/>
+                </w:rPr>
+              </m:ctrlPr>
+            </m:sSubPr>
+            <m:e>
+              <m:acc>
+                <m:accPr>
+                  <m:chr m:val="̇"/>
+                  <m:ctrlPr>
+                    <w:rPr>
+                      <w:rFonts w:ascii="Cambria Math" w:eastAsiaTheme="minorEastAsia" w:hAnsi="Cambria Math"/>
+                      <w:i/>
+                    </w:rPr>
+                  </m:ctrlPr>
+                </m:accPr>
+                <m:e>
+                  <m:r>
+                    <w:rPr>
+                      <w:rFonts w:ascii="Cambria Math" w:eastAsiaTheme="minorEastAsia" w:hAnsi="Cambria Math"/>
+                    </w:rPr>
+                    <m:t>q</m:t>
+                  </m:r>
+                </m:e>
+              </m:acc>
+            </m:e>
+            <m:sub>
+              <m:r>
+                <w:rPr>
+                  <w:rFonts w:ascii="Cambria Math" w:eastAsiaTheme="minorEastAsia" w:hAnsi="Cambria Math"/>
+                </w:rPr>
+                <m:t>1</m:t>
+              </m:r>
+            </m:sub>
+          </m:sSub>
+          <m:r>
+            <w:rPr>
+              <w:rFonts w:ascii="Cambria Math" w:eastAsiaTheme="minorEastAsia" w:hAnsi="Cambria Math"/>
+            </w:rPr>
+            <m:t>+</m:t>
+          </m:r>
+          <m:sSubSup>
+            <m:sSubSupPr>
+              <m:ctrlPr>
+                <w:rPr>
+                  <w:rFonts w:ascii="Cambria Math" w:eastAsiaTheme="minorEastAsia" w:hAnsi="Cambria Math"/>
+                  <w:i/>
+                </w:rPr>
+              </m:ctrlPr>
+            </m:sSubSupPr>
+            <m:e>
+              <m:r>
+                <w:rPr>
+                  <w:rFonts w:ascii="Cambria Math" w:eastAsiaTheme="minorEastAsia" w:hAnsi="Cambria Math"/>
+                </w:rPr>
+                <m:t>J</m:t>
+              </m:r>
+            </m:e>
+            <m:sub>
+              <m:r>
+                <w:rPr>
+                  <w:rFonts w:ascii="Cambria Math" w:eastAsiaTheme="minorEastAsia" w:hAnsi="Cambria Math"/>
+                </w:rPr>
+                <m:t>v2</m:t>
+              </m:r>
+            </m:sub>
+            <m:sup>
+              <m:r>
+                <w:rPr>
+                  <w:rFonts w:ascii="Cambria Math" w:eastAsiaTheme="minorEastAsia" w:hAnsi="Cambria Math"/>
+                </w:rPr>
+                <m:t>1</m:t>
+              </m:r>
+            </m:sup>
+          </m:sSubSup>
+          <m:sSubSup>
+            <m:sSubSupPr>
+              <m:ctrlPr>
+                <w:rPr>
+                  <w:rFonts w:ascii="Cambria Math" w:eastAsiaTheme="minorEastAsia" w:hAnsi="Cambria Math"/>
+                  <w:i/>
+                </w:rPr>
+              </m:ctrlPr>
+            </m:sSubSupPr>
+            <m:e>
+              <m:r>
+                <w:rPr>
+                  <w:rFonts w:ascii="Cambria Math" w:eastAsiaTheme="minorEastAsia" w:hAnsi="Cambria Math"/>
+                </w:rPr>
+                <m:t>J</m:t>
+              </m:r>
+            </m:e>
+            <m:sub>
+              <m:r>
+                <w:rPr>
+                  <w:rFonts w:ascii="Cambria Math" w:eastAsiaTheme="minorEastAsia" w:hAnsi="Cambria Math"/>
+                </w:rPr>
+                <m:t>v2</m:t>
+              </m:r>
+            </m:sub>
+            <m:sup>
+              <m:r>
+                <w:rPr>
+                  <w:rFonts w:ascii="Cambria Math" w:eastAsiaTheme="minorEastAsia" w:hAnsi="Cambria Math"/>
+                </w:rPr>
+                <m:t>2</m:t>
+              </m:r>
+            </m:sup>
+          </m:sSubSup>
+          <m:sSub>
+            <m:sSubPr>
+              <m:ctrlPr>
+                <w:rPr>
+                  <w:rFonts w:ascii="Cambria Math" w:eastAsiaTheme="minorEastAsia" w:hAnsi="Cambria Math"/>
+                  <w:i/>
+                </w:rPr>
+              </m:ctrlPr>
+            </m:sSubPr>
+            <m:e>
+              <m:acc>
+                <m:accPr>
+                  <m:chr m:val="̇"/>
+                  <m:ctrlPr>
+                    <w:rPr>
+                      <w:rFonts w:ascii="Cambria Math" w:eastAsiaTheme="minorEastAsia" w:hAnsi="Cambria Math"/>
+                      <w:i/>
+                    </w:rPr>
+                  </m:ctrlPr>
+                </m:accPr>
+                <m:e>
+                  <m:r>
+                    <w:rPr>
+                      <w:rFonts w:ascii="Cambria Math" w:eastAsiaTheme="minorEastAsia" w:hAnsi="Cambria Math"/>
+                    </w:rPr>
+                    <m:t>q</m:t>
+                  </m:r>
+                </m:e>
+              </m:acc>
+            </m:e>
+            <m:sub>
+              <m:r>
+                <w:rPr>
+                  <w:rFonts w:ascii="Cambria Math" w:eastAsiaTheme="minorEastAsia" w:hAnsi="Cambria Math"/>
+                </w:rPr>
+                <m:t>1</m:t>
+              </m:r>
+            </m:sub>
+          </m:sSub>
+          <m:sSub>
+            <m:sSubPr>
+              <m:ctrlPr>
+                <w:rPr>
+                  <w:rFonts w:ascii="Cambria Math" w:eastAsiaTheme="minorEastAsia" w:hAnsi="Cambria Math"/>
+                  <w:i/>
+                </w:rPr>
+              </m:ctrlPr>
+            </m:sSubPr>
+            <m:e>
+              <m:acc>
+                <m:accPr>
+                  <m:chr m:val="̇"/>
+                  <m:ctrlPr>
+                    <w:rPr>
+                      <w:rFonts w:ascii="Cambria Math" w:eastAsiaTheme="minorEastAsia" w:hAnsi="Cambria Math"/>
+                      <w:i/>
+                    </w:rPr>
+                  </m:ctrlPr>
+                </m:accPr>
+                <m:e>
+                  <m:r>
+                    <w:rPr>
+                      <w:rFonts w:ascii="Cambria Math" w:eastAsiaTheme="minorEastAsia" w:hAnsi="Cambria Math"/>
+                    </w:rPr>
+                    <m:t>q</m:t>
+                  </m:r>
+                </m:e>
+              </m:acc>
+            </m:e>
+            <m:sub>
+              <m:r>
+                <w:rPr>
+                  <w:rFonts w:ascii="Cambria Math" w:eastAsiaTheme="minorEastAsia" w:hAnsi="Cambria Math"/>
+                </w:rPr>
+                <m:t>2</m:t>
+              </m:r>
+            </m:sub>
+          </m:sSub>
+          <m:r>
+            <w:rPr>
+              <w:rFonts w:ascii="Cambria Math" w:eastAsiaTheme="minorEastAsia" w:hAnsi="Cambria Math"/>
+            </w:rPr>
+            <m:t>+</m:t>
+          </m:r>
+          <m:sSubSup>
+            <m:sSubSupPr>
+              <m:ctrlPr>
+                <w:rPr>
+                  <w:rFonts w:ascii="Cambria Math" w:eastAsiaTheme="minorEastAsia" w:hAnsi="Cambria Math"/>
+                  <w:i/>
+                </w:rPr>
+              </m:ctrlPr>
+            </m:sSubSupPr>
+            <m:e>
+              <m:r>
+                <w:rPr>
+                  <w:rFonts w:ascii="Cambria Math" w:eastAsiaTheme="minorEastAsia" w:hAnsi="Cambria Math"/>
+                </w:rPr>
+                <m:t>J</m:t>
+              </m:r>
+            </m:e>
+            <m:sub>
+              <m:r>
+                <w:rPr>
+                  <w:rFonts w:ascii="Cambria Math" w:eastAsiaTheme="minorEastAsia" w:hAnsi="Cambria Math"/>
+                </w:rPr>
+                <m:t>v2</m:t>
+              </m:r>
+            </m:sub>
+            <m:sup>
+              <m:r>
+                <w:rPr>
+                  <w:rFonts w:ascii="Cambria Math" w:eastAsiaTheme="minorEastAsia" w:hAnsi="Cambria Math"/>
+                </w:rPr>
+                <m:t>2</m:t>
+              </m:r>
+            </m:sup>
+          </m:sSubSup>
+          <m:sSubSup>
+            <m:sSubSupPr>
+              <m:ctrlPr>
+                <w:rPr>
+                  <w:rFonts w:ascii="Cambria Math" w:eastAsiaTheme="minorEastAsia" w:hAnsi="Cambria Math"/>
+                  <w:i/>
+                </w:rPr>
+              </m:ctrlPr>
+            </m:sSubSupPr>
+            <m:e>
+              <m:r>
+                <w:rPr>
+                  <w:rFonts w:ascii="Cambria Math" w:eastAsiaTheme="minorEastAsia" w:hAnsi="Cambria Math"/>
+                </w:rPr>
+                <m:t>J</m:t>
+              </m:r>
+            </m:e>
+            <m:sub>
+              <m:r>
+                <w:rPr>
+                  <w:rFonts w:ascii="Cambria Math" w:eastAsiaTheme="minorEastAsia" w:hAnsi="Cambria Math"/>
+                </w:rPr>
+                <m:t>v2</m:t>
+              </m:r>
+            </m:sub>
+            <m:sup>
+              <m:r>
+                <w:rPr>
+                  <w:rFonts w:ascii="Cambria Math" w:eastAsiaTheme="minorEastAsia" w:hAnsi="Cambria Math"/>
+                </w:rPr>
+                <m:t>2</m:t>
+              </m:r>
+            </m:sup>
+          </m:sSubSup>
+          <m:sSub>
+            <m:sSubPr>
+              <m:ctrlPr>
+                <w:rPr>
+                  <w:rFonts w:ascii="Cambria Math" w:eastAsiaTheme="minorEastAsia" w:hAnsi="Cambria Math"/>
+                  <w:i/>
+                </w:rPr>
+              </m:ctrlPr>
+            </m:sSubPr>
+            <m:e>
+              <m:acc>
+                <m:accPr>
+                  <m:chr m:val="̇"/>
+                  <m:ctrlPr>
+                    <w:rPr>
+                      <w:rFonts w:ascii="Cambria Math" w:eastAsiaTheme="minorEastAsia" w:hAnsi="Cambria Math"/>
+                      <w:i/>
+                    </w:rPr>
+                  </m:ctrlPr>
+                </m:accPr>
+                <m:e>
+                  <m:r>
+                    <w:rPr>
+                      <w:rFonts w:ascii="Cambria Math" w:eastAsiaTheme="minorEastAsia" w:hAnsi="Cambria Math"/>
+                    </w:rPr>
+                    <m:t>q</m:t>
+                  </m:r>
+                </m:e>
+              </m:acc>
+            </m:e>
+            <m:sub>
+              <m:r>
+                <w:rPr>
+                  <w:rFonts w:ascii="Cambria Math" w:eastAsiaTheme="minorEastAsia" w:hAnsi="Cambria Math"/>
+                </w:rPr>
+                <m:t>2</m:t>
+              </m:r>
+            </m:sub>
+          </m:sSub>
+          <m:sSub>
+            <m:sSubPr>
+              <m:ctrlPr>
+                <w:rPr>
+                  <w:rFonts w:ascii="Cambria Math" w:eastAsiaTheme="minorEastAsia" w:hAnsi="Cambria Math"/>
+                  <w:i/>
+                </w:rPr>
+              </m:ctrlPr>
+            </m:sSubPr>
+            <m:e>
+              <m:acc>
+                <m:accPr>
+                  <m:chr m:val="̇"/>
+                  <m:ctrlPr>
+                    <w:rPr>
+                      <w:rFonts w:ascii="Cambria Math" w:eastAsiaTheme="minorEastAsia" w:hAnsi="Cambria Math"/>
+                      <w:i/>
+                    </w:rPr>
+                  </m:ctrlPr>
+                </m:accPr>
+                <m:e>
+                  <m:r>
+                    <w:rPr>
+                      <w:rFonts w:ascii="Cambria Math" w:eastAsiaTheme="minorEastAsia" w:hAnsi="Cambria Math"/>
+                    </w:rPr>
+                    <m:t>q</m:t>
+                  </m:r>
+                </m:e>
+              </m:acc>
+            </m:e>
+            <m:sub>
+              <m:r>
+                <w:rPr>
+                  <w:rFonts w:ascii="Cambria Math" w:eastAsiaTheme="minorEastAsia" w:hAnsi="Cambria Math"/>
+                </w:rPr>
+                <m:t>2</m:t>
+              </m:r>
+            </m:sub>
+          </m:sSub>
+        </m:oMath>
+      </m:oMathPara>
+    </w:p>
+    <w:p>
+      <w:pPr>
+        <w:spacing w:after="0"/>
+        <w:rPr>
+          <w:rFonts w:eastAsiaTheme="minorEastAsia"/>
+        </w:rPr>
+      </w:pPr>
+      <m:oMathPara>
+        <m:oMathParaPr>
+          <m:jc m:val="left"/>
+        </m:oMathParaPr>
+        <m:oMath>
+          <m:d>
+            <m:dPr>
+              <m:ctrlPr>
+                <w:rPr>
+                  <w:rFonts w:ascii="Cambria Math" w:eastAsiaTheme="minorEastAsia" w:hAnsi="Cambria Math"/>
+                  <w:i/>
+                </w:rPr>
+              </m:ctrlPr>
+            </m:dPr>
+            <m:e>
+              <m:sSub>
+                <m:sSubPr>
+                  <m:ctrlPr>
+                    <w:rPr>
+                      <w:rFonts w:ascii="Cambria Math" w:eastAsiaTheme="minorEastAsia" w:hAnsi="Cambria Math"/>
+                      <w:i/>
+                    </w:rPr>
+                  </m:ctrlPr>
+                </m:sSubPr>
+                <m:e>
+                  <m:r>
+                    <w:rPr>
+                      <w:rFonts w:ascii="Cambria Math" w:eastAsiaTheme="minorEastAsia" w:hAnsi="Cambria Math"/>
+                    </w:rPr>
+                    <m:t>l</m:t>
+                  </m:r>
+                </m:e>
+                <m:sub>
+                  <m:r>
+                    <w:rPr>
+                      <w:rFonts w:ascii="Cambria Math" w:eastAsiaTheme="minorEastAsia" w:hAnsi="Cambria Math"/>
+                    </w:rPr>
+                    <m:t>1</m:t>
+                  </m:r>
+                </m:sub>
+              </m:sSub>
+              <m:sSub>
+                <m:sSubPr>
+                  <m:ctrlPr>
+                    <w:rPr>
+                      <w:rFonts w:ascii="Cambria Math" w:eastAsiaTheme="minorEastAsia" w:hAnsi="Cambria Math"/>
+                      <w:i/>
+                    </w:rPr>
+                  </m:ctrlPr>
+                </m:sSubPr>
+                <m:e>
+                  <m:r>
+                    <w:rPr>
+                      <w:rFonts w:ascii="Cambria Math" w:eastAsiaTheme="minorEastAsia" w:hAnsi="Cambria Math"/>
+                    </w:rPr>
+                    <m:t>c</m:t>
+                  </m:r>
+                </m:e>
+                <m:sub>
+                  <m:r>
+                    <w:rPr>
+                      <w:rFonts w:ascii="Cambria Math" w:eastAsiaTheme="minorEastAsia" w:hAnsi="Cambria Math"/>
+                    </w:rPr>
+                    <m:t>1</m:t>
+                  </m:r>
+                </m:sub>
+              </m:sSub>
+              <m:r>
+                <w:rPr>
+                  <w:rFonts w:ascii="Cambria Math" w:eastAsiaTheme="minorEastAsia" w:hAnsi="Cambria Math"/>
+                </w:rPr>
+                <m:t>+0.5</m:t>
+              </m:r>
+              <m:sSub>
+                <m:sSubPr>
+                  <m:ctrlPr>
+                    <w:rPr>
+                      <w:rFonts w:ascii="Cambria Math" w:eastAsiaTheme="minorEastAsia" w:hAnsi="Cambria Math"/>
+                      <w:i/>
+                    </w:rPr>
+                  </m:ctrlPr>
+                </m:sSubPr>
+                <m:e>
+                  <m:r>
+                    <w:rPr>
+                      <w:rFonts w:ascii="Cambria Math" w:eastAsiaTheme="minorEastAsia" w:hAnsi="Cambria Math"/>
+                    </w:rPr>
+                    <m:t>l</m:t>
+                  </m:r>
+                </m:e>
+                <m:sub>
+                  <m:r>
+                    <w:rPr>
+                      <w:rFonts w:ascii="Cambria Math" w:eastAsiaTheme="minorEastAsia" w:hAnsi="Cambria Math"/>
+                    </w:rPr>
+                    <m:t>2</m:t>
+                  </m:r>
+                </m:sub>
+              </m:sSub>
+              <m:sSub>
+                <m:sSubPr>
+                  <m:ctrlPr>
+                    <w:rPr>
+                      <w:rFonts w:ascii="Cambria Math" w:eastAsiaTheme="minorEastAsia" w:hAnsi="Cambria Math"/>
+                      <w:i/>
+                    </w:rPr>
+                  </m:ctrlPr>
+                </m:sSubPr>
+                <m:e>
+                  <m:r>
+                    <w:rPr>
+                      <w:rFonts w:ascii="Cambria Math" w:eastAsiaTheme="minorEastAsia" w:hAnsi="Cambria Math"/>
+                    </w:rPr>
+                    <m:t>c</m:t>
+                  </m:r>
+                </m:e>
+                <m:sub>
+                  <m:r>
+                    <w:rPr>
+                      <w:rFonts w:ascii="Cambria Math" w:eastAsiaTheme="minorEastAsia" w:hAnsi="Cambria Math"/>
+                    </w:rPr>
+                    <m:t>12</m:t>
+                  </m:r>
+                </m:sub>
+              </m:sSub>
+              <m:r>
+                <w:rPr>
+                  <w:rFonts w:ascii="Cambria Math" w:eastAsiaTheme="minorEastAsia" w:hAnsi="Cambria Math"/>
+                </w:rPr>
+                <m:t>-</m:t>
+              </m:r>
+              <m:sSub>
+                <m:sSubPr>
+                  <m:ctrlPr>
+                    <w:rPr>
+                      <w:rFonts w:ascii="Cambria Math" w:eastAsiaTheme="minorEastAsia" w:hAnsi="Cambria Math"/>
+                      <w:i/>
+                    </w:rPr>
+                  </m:ctrlPr>
+                </m:sSubPr>
+                <m:e>
+                  <m:r>
+                    <w:rPr>
+                      <w:rFonts w:ascii="Cambria Math" w:eastAsiaTheme="minorEastAsia" w:hAnsi="Cambria Math"/>
+                    </w:rPr>
+                    <m:t>l</m:t>
+                  </m:r>
+                </m:e>
+                <m:sub>
+                  <m:r>
+                    <w:rPr>
+                      <w:rFonts w:ascii="Cambria Math" w:eastAsiaTheme="minorEastAsia" w:hAnsi="Cambria Math"/>
+                    </w:rPr>
+                    <m:t>1</m:t>
+                  </m:r>
+                </m:sub>
+              </m:sSub>
+              <m:sSub>
+                <m:sSubPr>
+                  <m:ctrlPr>
+                    <w:rPr>
+                      <w:rFonts w:ascii="Cambria Math" w:eastAsiaTheme="minorEastAsia" w:hAnsi="Cambria Math"/>
+                      <w:i/>
+                    </w:rPr>
+                  </m:ctrlPr>
+                </m:sSubPr>
+                <m:e>
+                  <m:r>
+                    <w:rPr>
+                      <w:rFonts w:ascii="Cambria Math" w:eastAsiaTheme="minorEastAsia" w:hAnsi="Cambria Math"/>
+                    </w:rPr>
+                    <m:t>s</m:t>
+                  </m:r>
+                </m:e>
+                <m:sub>
+                  <m:r>
+                    <w:rPr>
+                      <w:rFonts w:ascii="Cambria Math" w:eastAsiaTheme="minorEastAsia" w:hAnsi="Cambria Math"/>
+                    </w:rPr>
+                    <m:t>1</m:t>
+                  </m:r>
+                </m:sub>
+              </m:sSub>
+              <m:r>
+                <w:rPr>
+                  <w:rFonts w:ascii="Cambria Math" w:eastAsiaTheme="minorEastAsia" w:hAnsi="Cambria Math"/>
+                </w:rPr>
+                <m:t>-0.5</m:t>
+              </m:r>
+              <m:sSub>
+                <m:sSubPr>
+                  <m:ctrlPr>
+                    <w:rPr>
+                      <w:rFonts w:ascii="Cambria Math" w:eastAsiaTheme="minorEastAsia" w:hAnsi="Cambria Math"/>
+                      <w:i/>
+                    </w:rPr>
+                  </m:ctrlPr>
+                </m:sSubPr>
+                <m:e>
+                  <m:r>
+                    <w:rPr>
+                      <w:rFonts w:ascii="Cambria Math" w:eastAsiaTheme="minorEastAsia" w:hAnsi="Cambria Math"/>
+                    </w:rPr>
+                    <m:t>l</m:t>
+                  </m:r>
+                </m:e>
+                <m:sub>
+                  <m:r>
+                    <w:rPr>
+                      <w:rFonts w:ascii="Cambria Math" w:eastAsiaTheme="minorEastAsia" w:hAnsi="Cambria Math"/>
+                    </w:rPr>
+                    <m:t>2</m:t>
+                  </m:r>
+                </m:sub>
+              </m:sSub>
+              <m:sSub>
+                <m:sSubPr>
+                  <m:ctrlPr>
+                    <w:rPr>
+                      <w:rFonts w:ascii="Cambria Math" w:eastAsiaTheme="minorEastAsia" w:hAnsi="Cambria Math"/>
+                      <w:i/>
+                    </w:rPr>
+                  </m:ctrlPr>
+                </m:sSubPr>
+                <m:e>
+                  <m:r>
+                    <w:rPr>
+                      <w:rFonts w:ascii="Cambria Math" w:eastAsiaTheme="minorEastAsia" w:hAnsi="Cambria Math"/>
+                    </w:rPr>
+                    <m:t>s</m:t>
+                  </m:r>
+                </m:e>
+                <m:sub>
+                  <m:r>
+                    <w:rPr>
+                      <w:rFonts w:ascii="Cambria Math" w:eastAsiaTheme="minorEastAsia" w:hAnsi="Cambria Math"/>
+                    </w:rPr>
+                    <m:t>12</m:t>
+                  </m:r>
+                </m:sub>
+              </m:sSub>
+            </m:e>
+          </m:d>
+          <m:d>
+            <m:dPr>
+              <m:ctrlPr>
+                <w:rPr>
+                  <w:rFonts w:ascii="Cambria Math" w:eastAsiaTheme="minorEastAsia" w:hAnsi="Cambria Math"/>
+                  <w:i/>
+                </w:rPr>
+              </m:ctrlPr>
+            </m:dPr>
+            <m:e>
+              <m:sSub>
+                <m:sSubPr>
+                  <m:ctrlPr>
+                    <w:rPr>
+                      <w:rFonts w:ascii="Cambria Math" w:eastAsiaTheme="minorEastAsia" w:hAnsi="Cambria Math"/>
+                      <w:i/>
+                    </w:rPr>
+                  </m:ctrlPr>
+                </m:sSubPr>
+                <m:e>
+                  <m:r>
+                    <w:rPr>
+                      <w:rFonts w:ascii="Cambria Math" w:eastAsiaTheme="minorEastAsia" w:hAnsi="Cambria Math"/>
+                    </w:rPr>
+                    <m:t>l</m:t>
+                  </m:r>
+                </m:e>
+                <m:sub>
+                  <m:r>
+                    <w:rPr>
+                      <w:rFonts w:ascii="Cambria Math" w:eastAsiaTheme="minorEastAsia" w:hAnsi="Cambria Math"/>
+                    </w:rPr>
+                    <m:t>1</m:t>
+                  </m:r>
+                </m:sub>
+              </m:sSub>
+              <m:sSub>
+                <m:sSubPr>
+                  <m:ctrlPr>
+                    <w:rPr>
+                      <w:rFonts w:ascii="Cambria Math" w:eastAsiaTheme="minorEastAsia" w:hAnsi="Cambria Math"/>
+                      <w:i/>
+                    </w:rPr>
+                  </m:ctrlPr>
+                </m:sSubPr>
+                <m:e>
+                  <m:r>
+                    <w:rPr>
+                      <w:rFonts w:ascii="Cambria Math" w:eastAsiaTheme="minorEastAsia" w:hAnsi="Cambria Math"/>
+                    </w:rPr>
+                    <m:t>c</m:t>
+                  </m:r>
+                </m:e>
+                <m:sub>
+                  <m:r>
+                    <w:rPr>
+                      <w:rFonts w:ascii="Cambria Math" w:eastAsiaTheme="minorEastAsia" w:hAnsi="Cambria Math"/>
+                    </w:rPr>
+                    <m:t>1</m:t>
+                  </m:r>
+                </m:sub>
+              </m:sSub>
+              <m:r>
+                <w:rPr>
+                  <w:rFonts w:ascii="Cambria Math" w:eastAsiaTheme="minorEastAsia" w:hAnsi="Cambria Math"/>
+                </w:rPr>
+                <m:t>+0.5</m:t>
+              </m:r>
+              <m:sSub>
+                <m:sSubPr>
+                  <m:ctrlPr>
+                    <w:rPr>
+                      <w:rFonts w:ascii="Cambria Math" w:eastAsiaTheme="minorEastAsia" w:hAnsi="Cambria Math"/>
+                      <w:i/>
+                    </w:rPr>
+                  </m:ctrlPr>
+                </m:sSubPr>
+                <m:e>
+                  <m:r>
+                    <w:rPr>
+                      <w:rFonts w:ascii="Cambria Math" w:eastAsiaTheme="minorEastAsia" w:hAnsi="Cambria Math"/>
+                    </w:rPr>
+                    <m:t>l</m:t>
+                  </m:r>
+                </m:e>
+                <m:sub>
+                  <m:r>
+                    <w:rPr>
+                      <w:rFonts w:ascii="Cambria Math" w:eastAsiaTheme="minorEastAsia" w:hAnsi="Cambria Math"/>
+                    </w:rPr>
+                    <m:t>2</m:t>
+                  </m:r>
+                </m:sub>
+              </m:sSub>
+              <m:sSub>
+                <m:sSubPr>
+                  <m:ctrlPr>
+                    <w:rPr>
+                      <w:rFonts w:ascii="Cambria Math" w:eastAsiaTheme="minorEastAsia" w:hAnsi="Cambria Math"/>
+                      <w:i/>
+                    </w:rPr>
+                  </m:ctrlPr>
+                </m:sSubPr>
+                <m:e>
+                  <m:r>
+                    <w:rPr>
+                      <w:rFonts w:ascii="Cambria Math" w:eastAsiaTheme="minorEastAsia" w:hAnsi="Cambria Math"/>
+                    </w:rPr>
+                    <m:t>c</m:t>
+                  </m:r>
+                </m:e>
+                <m:sub>
+                  <m:r>
+                    <w:rPr>
+                      <w:rFonts w:ascii="Cambria Math" w:eastAsiaTheme="minorEastAsia" w:hAnsi="Cambria Math"/>
+                    </w:rPr>
+                    <m:t>12</m:t>
+                  </m:r>
+                </m:sub>
+              </m:sSub>
+              <m:r>
+                <w:rPr>
+                  <w:rFonts w:ascii="Cambria Math" w:eastAsiaTheme="minorEastAsia" w:hAnsi="Cambria Math"/>
+                </w:rPr>
+                <m:t>-</m:t>
+              </m:r>
+              <m:sSub>
+                <m:sSubPr>
+                  <m:ctrlPr>
+                    <w:rPr>
+                      <w:rFonts w:ascii="Cambria Math" w:eastAsiaTheme="minorEastAsia" w:hAnsi="Cambria Math"/>
+                      <w:i/>
+                    </w:rPr>
+                  </m:ctrlPr>
+                </m:sSubPr>
+                <m:e>
+                  <m:r>
+                    <w:rPr>
+                      <w:rFonts w:ascii="Cambria Math" w:eastAsiaTheme="minorEastAsia" w:hAnsi="Cambria Math"/>
+                    </w:rPr>
+                    <m:t>l</m:t>
+                  </m:r>
+                </m:e>
+                <m:sub>
+                  <m:r>
+                    <w:rPr>
+                      <w:rFonts w:ascii="Cambria Math" w:eastAsiaTheme="minorEastAsia" w:hAnsi="Cambria Math"/>
+                    </w:rPr>
+                    <m:t>1</m:t>
+                  </m:r>
+                </m:sub>
+              </m:sSub>
+              <m:sSub>
+                <m:sSubPr>
+                  <m:ctrlPr>
+                    <w:rPr>
+                      <w:rFonts w:ascii="Cambria Math" w:eastAsiaTheme="minorEastAsia" w:hAnsi="Cambria Math"/>
+                      <w:i/>
+                    </w:rPr>
+                  </m:ctrlPr>
+                </m:sSubPr>
+                <m:e>
+                  <m:r>
+                    <w:rPr>
+                      <w:rFonts w:ascii="Cambria Math" w:eastAsiaTheme="minorEastAsia" w:hAnsi="Cambria Math"/>
+                    </w:rPr>
+                    <m:t>s</m:t>
+                  </m:r>
+                </m:e>
+                <m:sub>
+                  <m:r>
+                    <w:rPr>
+                      <w:rFonts w:ascii="Cambria Math" w:eastAsiaTheme="minorEastAsia" w:hAnsi="Cambria Math"/>
+                    </w:rPr>
+                    <m:t>1</m:t>
+                  </m:r>
+                </m:sub>
+              </m:sSub>
+              <m:r>
+                <w:rPr>
+                  <w:rFonts w:ascii="Cambria Math" w:eastAsiaTheme="minorEastAsia" w:hAnsi="Cambria Math"/>
+                </w:rPr>
+                <m:t>-0.5</m:t>
+              </m:r>
+              <m:sSub>
+                <m:sSubPr>
+                  <m:ctrlPr>
+                    <w:rPr>
+                      <w:rFonts w:ascii="Cambria Math" w:eastAsiaTheme="minorEastAsia" w:hAnsi="Cambria Math"/>
+                      <w:i/>
+                    </w:rPr>
+                  </m:ctrlPr>
+                </m:sSubPr>
+                <m:e>
+                  <m:r>
+                    <w:rPr>
+                      <w:rFonts w:ascii="Cambria Math" w:eastAsiaTheme="minorEastAsia" w:hAnsi="Cambria Math"/>
+                    </w:rPr>
+                    <m:t>l</m:t>
+                  </m:r>
+                </m:e>
+                <m:sub>
+                  <m:r>
+                    <w:rPr>
+                      <w:rFonts w:ascii="Cambria Math" w:eastAsiaTheme="minorEastAsia" w:hAnsi="Cambria Math"/>
+                    </w:rPr>
+                    <m:t>2</m:t>
+                  </m:r>
+                </m:sub>
+              </m:sSub>
+              <m:sSub>
+                <m:sSubPr>
+                  <m:ctrlPr>
+                    <w:rPr>
+                      <w:rFonts w:ascii="Cambria Math" w:eastAsiaTheme="minorEastAsia" w:hAnsi="Cambria Math"/>
+                      <w:i/>
+                    </w:rPr>
+                  </m:ctrlPr>
+                </m:sSubPr>
+                <m:e>
+                  <m:r>
+                    <w:rPr>
+                      <w:rFonts w:ascii="Cambria Math" w:eastAsiaTheme="minorEastAsia" w:hAnsi="Cambria Math"/>
+                    </w:rPr>
+                    <m:t>s</m:t>
+                  </m:r>
+                </m:e>
+                <m:sub>
+                  <m:r>
+                    <w:rPr>
+                      <w:rFonts w:ascii="Cambria Math" w:eastAsiaTheme="minorEastAsia" w:hAnsi="Cambria Math"/>
+                    </w:rPr>
+                    <m:t>12</m:t>
+                  </m:r>
+                </m:sub>
+              </m:sSub>
+            </m:e>
+          </m:d>
+          <m:r>
+            <w:rPr>
+              <w:rFonts w:ascii="Cambria Math" w:eastAsiaTheme="minorEastAsia" w:hAnsi="Cambria Math"/>
+            </w:rPr>
+            <m:t>=</m:t>
+          </m:r>
+          <m:sSubSup>
+            <m:sSubSupPr>
+              <m:ctrlPr>
+                <w:rPr>
+                  <w:rFonts w:ascii="Cambria Math" w:eastAsiaTheme="minorEastAsia" w:hAnsi="Cambria Math"/>
+                  <w:i/>
+                </w:rPr>
+              </m:ctrlPr>
+            </m:sSubSupPr>
+            <m:e>
+              <m:r>
+                <w:rPr>
+                  <w:rFonts w:ascii="Cambria Math" w:eastAsiaTheme="minorEastAsia" w:hAnsi="Cambria Math"/>
+                </w:rPr>
+                <m:t>l</m:t>
+              </m:r>
+            </m:e>
+            <m:sub>
+              <m:r>
+                <w:rPr>
+                  <w:rFonts w:ascii="Cambria Math" w:eastAsiaTheme="minorEastAsia" w:hAnsi="Cambria Math"/>
+                </w:rPr>
+                <m:t>1</m:t>
+              </m:r>
+            </m:sub>
+            <m:sup>
+              <m:r>
+                <w:rPr>
+                  <w:rFonts w:ascii="Cambria Math" w:eastAsiaTheme="minorEastAsia" w:hAnsi="Cambria Math"/>
+                </w:rPr>
+                <m:t>2</m:t>
+              </m:r>
+            </m:sup>
+          </m:sSubSup>
+          <m:r>
+            <w:rPr>
+              <w:rFonts w:ascii="Cambria Math" w:eastAsiaTheme="minorEastAsia" w:hAnsi="Cambria Math"/>
+            </w:rPr>
+            <m:t>+</m:t>
+          </m:r>
+          <m:sSub>
+            <m:sSubPr>
+              <m:ctrlPr>
+                <w:rPr>
+                  <w:rFonts w:ascii="Cambria Math" w:eastAsiaTheme="minorEastAsia" w:hAnsi="Cambria Math"/>
+                  <w:i/>
+                </w:rPr>
+              </m:ctrlPr>
+            </m:sSubPr>
+            <m:e>
+              <m:r>
+                <w:rPr>
+                  <w:rFonts w:ascii="Cambria Math" w:eastAsiaTheme="minorEastAsia" w:hAnsi="Cambria Math"/>
+                </w:rPr>
+                <m:t>l</m:t>
+              </m:r>
+            </m:e>
+            <m:sub>
+              <m:r>
+                <w:rPr>
+                  <w:rFonts w:ascii="Cambria Math" w:eastAsiaTheme="minorEastAsia" w:hAnsi="Cambria Math"/>
+                </w:rPr>
+                <m:t>1</m:t>
+              </m:r>
+            </m:sub>
+          </m:sSub>
+          <m:sSub>
+            <m:sSubPr>
+              <m:ctrlPr>
+                <w:rPr>
+                  <w:rFonts w:ascii="Cambria Math" w:eastAsiaTheme="minorEastAsia" w:hAnsi="Cambria Math"/>
+                  <w:i/>
+                </w:rPr>
+              </m:ctrlPr>
+            </m:sSubPr>
+            <m:e>
+              <m:r>
+                <w:rPr>
+                  <w:rFonts w:ascii="Cambria Math" w:eastAsiaTheme="minorEastAsia" w:hAnsi="Cambria Math"/>
+                </w:rPr>
+                <m:t>c</m:t>
+              </m:r>
+            </m:e>
+            <m:sub>
+              <m:r>
+                <w:rPr>
+                  <w:rFonts w:ascii="Cambria Math" w:eastAsiaTheme="minorEastAsia" w:hAnsi="Cambria Math"/>
+                </w:rPr>
+                <m:t>1</m:t>
+              </m:r>
+            </m:sub>
+          </m:sSub>
+          <m:sSub>
+            <m:sSubPr>
+              <m:ctrlPr>
+                <w:rPr>
+                  <w:rFonts w:ascii="Cambria Math" w:eastAsiaTheme="minorEastAsia" w:hAnsi="Cambria Math"/>
+                  <w:i/>
+                </w:rPr>
+              </m:ctrlPr>
+            </m:sSubPr>
+            <m:e>
+              <m:r>
+                <w:rPr>
+                  <w:rFonts w:ascii="Cambria Math" w:eastAsiaTheme="minorEastAsia" w:hAnsi="Cambria Math"/>
+                </w:rPr>
+                <m:t>l</m:t>
+              </m:r>
+            </m:e>
+            <m:sub>
+              <m:r>
+                <w:rPr>
+                  <w:rFonts w:ascii="Cambria Math" w:eastAsiaTheme="minorEastAsia" w:hAnsi="Cambria Math"/>
+                </w:rPr>
+                <m:t>2</m:t>
+              </m:r>
+            </m:sub>
+          </m:sSub>
+          <m:sSub>
+            <m:sSubPr>
+              <m:ctrlPr>
+                <w:rPr>
+                  <w:rFonts w:ascii="Cambria Math" w:eastAsiaTheme="minorEastAsia" w:hAnsi="Cambria Math"/>
+                  <w:i/>
+                </w:rPr>
+              </m:ctrlPr>
+            </m:sSubPr>
+            <m:e>
+              <m:r>
+                <w:rPr>
+                  <w:rFonts w:ascii="Cambria Math" w:eastAsiaTheme="minorEastAsia" w:hAnsi="Cambria Math"/>
+                </w:rPr>
+                <m:t>c</m:t>
+              </m:r>
+            </m:e>
+            <m:sub>
+              <m:r>
+                <w:rPr>
+                  <w:rFonts w:ascii="Cambria Math" w:eastAsiaTheme="minorEastAsia" w:hAnsi="Cambria Math"/>
+                </w:rPr>
+                <m:t>12</m:t>
+              </m:r>
+            </m:sub>
+          </m:sSub>
+          <m:r>
+            <w:rPr>
+              <w:rFonts w:ascii="Cambria Math" w:eastAsiaTheme="minorEastAsia" w:hAnsi="Cambria Math"/>
+            </w:rPr>
+            <m:t>-2</m:t>
+          </m:r>
+          <m:sSub>
+            <m:sSubPr>
+              <m:ctrlPr>
+                <w:rPr>
+                  <w:rFonts w:ascii="Cambria Math" w:eastAsiaTheme="minorEastAsia" w:hAnsi="Cambria Math"/>
+                  <w:i/>
+                </w:rPr>
+              </m:ctrlPr>
+            </m:sSubPr>
+            <m:e>
+              <m:r>
+                <w:rPr>
+                  <w:rFonts w:ascii="Cambria Math" w:eastAsiaTheme="minorEastAsia" w:hAnsi="Cambria Math"/>
+                </w:rPr>
+                <m:t>l</m:t>
+              </m:r>
+            </m:e>
+            <m:sub>
+              <m:r>
+                <w:rPr>
+                  <w:rFonts w:ascii="Cambria Math" w:eastAsiaTheme="minorEastAsia" w:hAnsi="Cambria Math"/>
+                </w:rPr>
+                <m:t>1</m:t>
+              </m:r>
+            </m:sub>
+          </m:sSub>
+          <m:sSub>
+            <m:sSubPr>
+              <m:ctrlPr>
+                <w:rPr>
+                  <w:rFonts w:ascii="Cambria Math" w:eastAsiaTheme="minorEastAsia" w:hAnsi="Cambria Math"/>
+                  <w:i/>
+                </w:rPr>
+              </m:ctrlPr>
+            </m:sSubPr>
+            <m:e>
+              <m:r>
+                <w:rPr>
+                  <w:rFonts w:ascii="Cambria Math" w:eastAsiaTheme="minorEastAsia" w:hAnsi="Cambria Math"/>
+                </w:rPr>
+                <m:t>c</m:t>
+              </m:r>
+            </m:e>
+            <m:sub>
+              <m:r>
+                <w:rPr>
+                  <w:rFonts w:ascii="Cambria Math" w:eastAsiaTheme="minorEastAsia" w:hAnsi="Cambria Math"/>
+                </w:rPr>
+                <m:t>1</m:t>
+              </m:r>
+            </m:sub>
+          </m:sSub>
+          <m:sSub>
+            <m:sSubPr>
+              <m:ctrlPr>
+                <w:rPr>
+                  <w:rFonts w:ascii="Cambria Math" w:eastAsiaTheme="minorEastAsia" w:hAnsi="Cambria Math"/>
+                  <w:i/>
+                </w:rPr>
+              </m:ctrlPr>
+            </m:sSubPr>
+            <m:e>
+              <m:r>
+                <w:rPr>
+                  <w:rFonts w:ascii="Cambria Math" w:eastAsiaTheme="minorEastAsia" w:hAnsi="Cambria Math"/>
+                </w:rPr>
+                <m:t>l</m:t>
+              </m:r>
+            </m:e>
+            <m:sub>
+              <m:r>
+                <w:rPr>
+                  <w:rFonts w:ascii="Cambria Math" w:eastAsiaTheme="minorEastAsia" w:hAnsi="Cambria Math"/>
+                </w:rPr>
+                <m:t>1</m:t>
+              </m:r>
+            </m:sub>
+          </m:sSub>
+          <m:sSub>
+            <m:sSubPr>
+              <m:ctrlPr>
+                <w:rPr>
+                  <w:rFonts w:ascii="Cambria Math" w:eastAsiaTheme="minorEastAsia" w:hAnsi="Cambria Math"/>
+                  <w:i/>
+                </w:rPr>
+              </m:ctrlPr>
+            </m:sSubPr>
+            <m:e>
+              <m:r>
+                <w:rPr>
+                  <w:rFonts w:ascii="Cambria Math" w:eastAsiaTheme="minorEastAsia" w:hAnsi="Cambria Math"/>
+                </w:rPr>
+                <m:t>s</m:t>
+              </m:r>
+            </m:e>
+            <m:sub>
+              <m:r>
+                <w:rPr>
+                  <w:rFonts w:ascii="Cambria Math" w:eastAsiaTheme="minorEastAsia" w:hAnsi="Cambria Math"/>
+                </w:rPr>
+                <m:t>1</m:t>
+              </m:r>
+            </m:sub>
+          </m:sSub>
+          <m:r>
+            <w:rPr>
+              <w:rFonts w:ascii="Cambria Math" w:eastAsiaTheme="minorEastAsia" w:hAnsi="Cambria Math"/>
+            </w:rPr>
+            <m:t>-</m:t>
+          </m:r>
+          <m:sSub>
+            <m:sSubPr>
+              <m:ctrlPr>
+                <w:rPr>
+                  <w:rFonts w:ascii="Cambria Math" w:eastAsiaTheme="minorEastAsia" w:hAnsi="Cambria Math"/>
+                  <w:i/>
+                </w:rPr>
+              </m:ctrlPr>
+            </m:sSubPr>
+            <m:e>
+              <m:r>
+                <w:rPr>
+                  <w:rFonts w:ascii="Cambria Math" w:eastAsiaTheme="minorEastAsia" w:hAnsi="Cambria Math"/>
+                </w:rPr>
+                <m:t>l</m:t>
+              </m:r>
+            </m:e>
+            <m:sub>
+              <m:r>
+                <w:rPr>
+                  <w:rFonts w:ascii="Cambria Math" w:eastAsiaTheme="minorEastAsia" w:hAnsi="Cambria Math"/>
+                </w:rPr>
+                <m:t>1</m:t>
+              </m:r>
+            </m:sub>
+          </m:sSub>
+          <m:sSub>
+            <m:sSubPr>
+              <m:ctrlPr>
+                <w:rPr>
+                  <w:rFonts w:ascii="Cambria Math" w:eastAsiaTheme="minorEastAsia" w:hAnsi="Cambria Math"/>
+                  <w:i/>
+                </w:rPr>
+              </m:ctrlPr>
+            </m:sSubPr>
+            <m:e>
+              <m:r>
+                <w:rPr>
+                  <w:rFonts w:ascii="Cambria Math" w:eastAsiaTheme="minorEastAsia" w:hAnsi="Cambria Math"/>
+                </w:rPr>
+                <m:t>c</m:t>
+              </m:r>
+            </m:e>
+            <m:sub>
+              <m:r>
+                <w:rPr>
+                  <w:rFonts w:ascii="Cambria Math" w:eastAsiaTheme="minorEastAsia" w:hAnsi="Cambria Math"/>
+                </w:rPr>
+                <m:t>1</m:t>
+              </m:r>
+            </m:sub>
+          </m:sSub>
+          <m:sSub>
+            <m:sSubPr>
+              <m:ctrlPr>
+                <w:rPr>
+                  <w:rFonts w:ascii="Cambria Math" w:eastAsiaTheme="minorEastAsia" w:hAnsi="Cambria Math"/>
+                  <w:i/>
+                </w:rPr>
+              </m:ctrlPr>
+            </m:sSubPr>
+            <m:e>
+              <m:r>
+                <w:rPr>
+                  <w:rFonts w:ascii="Cambria Math" w:eastAsiaTheme="minorEastAsia" w:hAnsi="Cambria Math"/>
+                </w:rPr>
+                <m:t>l</m:t>
+              </m:r>
+            </m:e>
+            <m:sub>
+              <m:r>
+                <w:rPr>
+                  <w:rFonts w:ascii="Cambria Math" w:eastAsiaTheme="minorEastAsia" w:hAnsi="Cambria Math"/>
+                </w:rPr>
+                <m:t>2</m:t>
+              </m:r>
+            </m:sub>
+          </m:sSub>
+          <m:sSub>
+            <m:sSubPr>
+              <m:ctrlPr>
+                <w:rPr>
+                  <w:rFonts w:ascii="Cambria Math" w:eastAsiaTheme="minorEastAsia" w:hAnsi="Cambria Math"/>
+                  <w:i/>
+                </w:rPr>
+              </m:ctrlPr>
+            </m:sSubPr>
+            <m:e>
+              <m:r>
+                <w:rPr>
+                  <w:rFonts w:ascii="Cambria Math" w:eastAsiaTheme="minorEastAsia" w:hAnsi="Cambria Math"/>
+                </w:rPr>
+                <m:t>s</m:t>
+              </m:r>
+            </m:e>
+            <m:sub>
+              <m:r>
+                <w:rPr>
+                  <w:rFonts w:ascii="Cambria Math" w:eastAsiaTheme="minorEastAsia" w:hAnsi="Cambria Math"/>
+                </w:rPr>
+                <m:t>12</m:t>
+              </m:r>
+            </m:sub>
+          </m:sSub>
+          <m:r>
+            <w:rPr>
+              <w:rFonts w:ascii="Cambria Math" w:eastAsiaTheme="minorEastAsia" w:hAnsi="Cambria Math"/>
+            </w:rPr>
+            <m:t>+</m:t>
+          </m:r>
+          <m:f>
+            <m:fPr>
+              <m:ctrlPr>
+                <w:rPr>
+                  <w:rFonts w:ascii="Cambria Math" w:eastAsiaTheme="minorEastAsia" w:hAnsi="Cambria Math"/>
+                  <w:i/>
+                </w:rPr>
+              </m:ctrlPr>
+            </m:fPr>
+            <m:num>
+              <m:r>
+                <w:rPr>
+                  <w:rFonts w:ascii="Cambria Math" w:eastAsiaTheme="minorEastAsia" w:hAnsi="Cambria Math"/>
+                </w:rPr>
+                <m:t>1</m:t>
+              </m:r>
+            </m:num>
+            <m:den>
+              <m:r>
+                <w:rPr>
+                  <w:rFonts w:ascii="Cambria Math" w:eastAsiaTheme="minorEastAsia" w:hAnsi="Cambria Math"/>
+                </w:rPr>
+                <m:t>4</m:t>
+              </m:r>
+            </m:den>
+          </m:f>
+          <m:sSubSup>
+            <m:sSubSupPr>
+              <m:ctrlPr>
+                <w:rPr>
+                  <w:rFonts w:ascii="Cambria Math" w:eastAsiaTheme="minorEastAsia" w:hAnsi="Cambria Math"/>
+                  <w:i/>
+                </w:rPr>
+              </m:ctrlPr>
+            </m:sSubSupPr>
+            <m:e>
+              <m:r>
+                <w:rPr>
+                  <w:rFonts w:ascii="Cambria Math" w:eastAsiaTheme="minorEastAsia" w:hAnsi="Cambria Math"/>
+                </w:rPr>
+                <m:t>l</m:t>
+              </m:r>
+            </m:e>
+            <m:sub>
+              <m:r>
+                <w:rPr>
+                  <w:rFonts w:ascii="Cambria Math" w:eastAsiaTheme="minorEastAsia" w:hAnsi="Cambria Math"/>
+                </w:rPr>
+                <m:t>2</m:t>
+              </m:r>
+            </m:sub>
+            <m:sup>
+              <m:r>
+                <w:rPr>
+                  <w:rFonts w:ascii="Cambria Math" w:eastAsiaTheme="minorEastAsia" w:hAnsi="Cambria Math"/>
+                </w:rPr>
+                <m:t>2</m:t>
+              </m:r>
+            </m:sup>
+          </m:sSubSup>
+          <m:r>
+            <w:rPr>
+              <w:rFonts w:ascii="Cambria Math" w:eastAsiaTheme="minorEastAsia" w:hAnsi="Cambria Math"/>
+            </w:rPr>
+            <m:t>-</m:t>
+          </m:r>
+          <m:sSub>
+            <m:sSubPr>
+              <m:ctrlPr>
+                <w:rPr>
+                  <w:rFonts w:ascii="Cambria Math" w:eastAsiaTheme="minorEastAsia" w:hAnsi="Cambria Math"/>
+                  <w:i/>
+                </w:rPr>
+              </m:ctrlPr>
+            </m:sSubPr>
+            <m:e>
+              <m:r>
+                <w:rPr>
+                  <w:rFonts w:ascii="Cambria Math" w:eastAsiaTheme="minorEastAsia" w:hAnsi="Cambria Math"/>
+                </w:rPr>
+                <m:t>l</m:t>
+              </m:r>
+            </m:e>
+            <m:sub>
+              <m:r>
+                <w:rPr>
+                  <w:rFonts w:ascii="Cambria Math" w:eastAsiaTheme="minorEastAsia" w:hAnsi="Cambria Math"/>
+                </w:rPr>
+                <m:t>2</m:t>
+              </m:r>
+            </m:sub>
+          </m:sSub>
+          <m:sSub>
+            <m:sSubPr>
+              <m:ctrlPr>
+                <w:rPr>
+                  <w:rFonts w:ascii="Cambria Math" w:eastAsiaTheme="minorEastAsia" w:hAnsi="Cambria Math"/>
+                  <w:i/>
+                </w:rPr>
+              </m:ctrlPr>
+            </m:sSubPr>
+            <m:e>
+              <m:r>
+                <w:rPr>
+                  <w:rFonts w:ascii="Cambria Math" w:eastAsiaTheme="minorEastAsia" w:hAnsi="Cambria Math"/>
+                </w:rPr>
+                <m:t>c</m:t>
+              </m:r>
+            </m:e>
+            <m:sub>
+              <m:r>
+                <w:rPr>
+                  <w:rFonts w:ascii="Cambria Math" w:eastAsiaTheme="minorEastAsia" w:hAnsi="Cambria Math"/>
+                </w:rPr>
+                <m:t>12</m:t>
+              </m:r>
+            </m:sub>
+          </m:sSub>
+          <m:sSub>
+            <m:sSubPr>
+              <m:ctrlPr>
+                <w:rPr>
+                  <w:rFonts w:ascii="Cambria Math" w:eastAsiaTheme="minorEastAsia" w:hAnsi="Cambria Math"/>
+                  <w:i/>
+                </w:rPr>
+              </m:ctrlPr>
+            </m:sSubPr>
+            <m:e>
+              <m:r>
+                <w:rPr>
+                  <w:rFonts w:ascii="Cambria Math" w:eastAsiaTheme="minorEastAsia" w:hAnsi="Cambria Math"/>
+                </w:rPr>
+                <m:t>l</m:t>
+              </m:r>
+            </m:e>
+            <m:sub>
+              <m:r>
+                <w:rPr>
+                  <w:rFonts w:ascii="Cambria Math" w:eastAsiaTheme="minorEastAsia" w:hAnsi="Cambria Math"/>
+                </w:rPr>
+                <m:t>1</m:t>
+              </m:r>
+            </m:sub>
+          </m:sSub>
+          <m:sSub>
+            <m:sSubPr>
+              <m:ctrlPr>
+                <w:rPr>
+                  <w:rFonts w:ascii="Cambria Math" w:eastAsiaTheme="minorEastAsia" w:hAnsi="Cambria Math"/>
+                  <w:i/>
+                </w:rPr>
+              </m:ctrlPr>
+            </m:sSubPr>
+            <m:e>
+              <m:r>
+                <w:rPr>
+                  <w:rFonts w:ascii="Cambria Math" w:eastAsiaTheme="minorEastAsia" w:hAnsi="Cambria Math"/>
+                </w:rPr>
+                <m:t>s</m:t>
+              </m:r>
+            </m:e>
+            <m:sub>
+              <m:r>
+                <w:rPr>
+                  <w:rFonts w:ascii="Cambria Math" w:eastAsiaTheme="minorEastAsia" w:hAnsi="Cambria Math"/>
+                </w:rPr>
+                <m:t>1</m:t>
+              </m:r>
+            </m:sub>
+          </m:sSub>
+          <m:r>
+            <w:rPr>
+              <w:rFonts w:ascii="Cambria Math" w:eastAsiaTheme="minorEastAsia" w:hAnsi="Cambria Math"/>
+            </w:rPr>
+            <m:t>-</m:t>
+          </m:r>
+          <m:sSub>
+            <m:sSubPr>
+              <m:ctrlPr>
+                <w:rPr>
+                  <w:rFonts w:ascii="Cambria Math" w:eastAsiaTheme="minorEastAsia" w:hAnsi="Cambria Math"/>
+                  <w:i/>
+                </w:rPr>
+              </m:ctrlPr>
+            </m:sSubPr>
+            <m:e>
+              <m:r>
+                <w:rPr>
+                  <w:rFonts w:ascii="Cambria Math" w:eastAsiaTheme="minorEastAsia" w:hAnsi="Cambria Math"/>
+                </w:rPr>
+                <m:t>l</m:t>
+              </m:r>
+            </m:e>
+            <m:sub>
+              <m:r>
+                <w:rPr>
+                  <w:rFonts w:ascii="Cambria Math" w:eastAsiaTheme="minorEastAsia" w:hAnsi="Cambria Math"/>
+                </w:rPr>
+                <m:t>2</m:t>
+              </m:r>
+            </m:sub>
+          </m:sSub>
+          <m:sSub>
+            <m:sSubPr>
+              <m:ctrlPr>
+                <w:rPr>
+                  <w:rFonts w:ascii="Cambria Math" w:eastAsiaTheme="minorEastAsia" w:hAnsi="Cambria Math"/>
+                  <w:i/>
+                </w:rPr>
+              </m:ctrlPr>
+            </m:sSubPr>
+            <m:e>
+              <m:r>
+                <w:rPr>
+                  <w:rFonts w:ascii="Cambria Math" w:eastAsiaTheme="minorEastAsia" w:hAnsi="Cambria Math"/>
+                </w:rPr>
+                <m:t>c</m:t>
+              </m:r>
+            </m:e>
+            <m:sub>
+              <m:r>
+                <w:rPr>
+                  <w:rFonts w:ascii="Cambria Math" w:eastAsiaTheme="minorEastAsia" w:hAnsi="Cambria Math"/>
+                </w:rPr>
+                <m:t>12</m:t>
+              </m:r>
+            </m:sub>
+          </m:sSub>
+          <m:r>
+            <w:rPr>
+              <w:rFonts w:ascii="Cambria Math" w:eastAsiaTheme="minorEastAsia" w:hAnsi="Cambria Math"/>
+            </w:rPr>
+            <m:t>0.5</m:t>
+          </m:r>
+          <m:sSub>
+            <m:sSubPr>
+              <m:ctrlPr>
+                <w:rPr>
+                  <w:rFonts w:ascii="Cambria Math" w:eastAsiaTheme="minorEastAsia" w:hAnsi="Cambria Math"/>
+                  <w:i/>
+                </w:rPr>
+              </m:ctrlPr>
+            </m:sSubPr>
+            <m:e>
+              <m:r>
+                <w:rPr>
+                  <w:rFonts w:ascii="Cambria Math" w:eastAsiaTheme="minorEastAsia" w:hAnsi="Cambria Math"/>
+                </w:rPr>
+                <m:t>l</m:t>
+              </m:r>
+            </m:e>
+            <m:sub>
+              <m:r>
+                <w:rPr>
+                  <w:rFonts w:ascii="Cambria Math" w:eastAsiaTheme="minorEastAsia" w:hAnsi="Cambria Math"/>
+                </w:rPr>
+                <m:t>2</m:t>
+              </m:r>
+            </m:sub>
+          </m:sSub>
+          <m:sSub>
+            <m:sSubPr>
+              <m:ctrlPr>
+                <w:rPr>
+                  <w:rFonts w:ascii="Cambria Math" w:eastAsiaTheme="minorEastAsia" w:hAnsi="Cambria Math"/>
+                  <w:i/>
+                </w:rPr>
+              </m:ctrlPr>
+            </m:sSubPr>
+            <m:e>
+              <m:r>
+                <w:rPr>
+                  <w:rFonts w:ascii="Cambria Math" w:eastAsiaTheme="minorEastAsia" w:hAnsi="Cambria Math"/>
+                </w:rPr>
+                <m:t>s</m:t>
+              </m:r>
+            </m:e>
+            <m:sub>
+              <m:r>
+                <w:rPr>
+                  <w:rFonts w:ascii="Cambria Math" w:eastAsiaTheme="minorEastAsia" w:hAnsi="Cambria Math"/>
+                </w:rPr>
+                <m:t>12</m:t>
+              </m:r>
+            </m:sub>
+          </m:sSub>
+          <m:r>
+            <w:rPr>
+              <w:rFonts w:ascii="Cambria Math" w:eastAsiaTheme="minorEastAsia" w:hAnsi="Cambria Math"/>
+            </w:rPr>
+            <m:t>+</m:t>
+          </m:r>
+          <m:sSub>
+            <m:sSubPr>
+              <m:ctrlPr>
+                <w:rPr>
+                  <w:rFonts w:ascii="Cambria Math" w:eastAsiaTheme="minorEastAsia" w:hAnsi="Cambria Math"/>
+                  <w:i/>
+                </w:rPr>
+              </m:ctrlPr>
+            </m:sSubPr>
+            <m:e>
+              <m:r>
+                <w:rPr>
+                  <w:rFonts w:ascii="Cambria Math" w:eastAsiaTheme="minorEastAsia" w:hAnsi="Cambria Math"/>
+                </w:rPr>
+                <m:t>l</m:t>
+              </m:r>
+            </m:e>
+            <m:sub>
+              <m:r>
+                <w:rPr>
+                  <w:rFonts w:ascii="Cambria Math" w:eastAsiaTheme="minorEastAsia" w:hAnsi="Cambria Math"/>
+                </w:rPr>
+                <m:t>1</m:t>
+              </m:r>
+            </m:sub>
+          </m:sSub>
+          <m:sSub>
+            <m:sSubPr>
+              <m:ctrlPr>
+                <w:rPr>
+                  <w:rFonts w:ascii="Cambria Math" w:eastAsiaTheme="minorEastAsia" w:hAnsi="Cambria Math"/>
+                  <w:i/>
+                </w:rPr>
+              </m:ctrlPr>
+            </m:sSubPr>
+            <m:e>
+              <m:r>
+                <w:rPr>
+                  <w:rFonts w:ascii="Cambria Math" w:eastAsiaTheme="minorEastAsia" w:hAnsi="Cambria Math"/>
+                </w:rPr>
+                <m:t>s</m:t>
+              </m:r>
+            </m:e>
+            <m:sub>
+              <m:r>
+                <w:rPr>
+                  <w:rFonts w:ascii="Cambria Math" w:eastAsiaTheme="minorEastAsia" w:hAnsi="Cambria Math"/>
+                </w:rPr>
+                <m:t>1</m:t>
+              </m:r>
+            </m:sub>
+          </m:sSub>
+          <m:sSub>
+            <m:sSubPr>
+              <m:ctrlPr>
+                <w:rPr>
+                  <w:rFonts w:ascii="Cambria Math" w:eastAsiaTheme="minorEastAsia" w:hAnsi="Cambria Math"/>
+                  <w:i/>
+                </w:rPr>
+              </m:ctrlPr>
+            </m:sSubPr>
+            <m:e>
+              <m:r>
+                <w:rPr>
+                  <w:rFonts w:ascii="Cambria Math" w:eastAsiaTheme="minorEastAsia" w:hAnsi="Cambria Math"/>
+                </w:rPr>
+                <m:t>l</m:t>
+              </m:r>
+            </m:e>
+            <m:sub>
+              <m:r>
+                <w:rPr>
+                  <w:rFonts w:ascii="Cambria Math" w:eastAsiaTheme="minorEastAsia" w:hAnsi="Cambria Math"/>
+                </w:rPr>
+                <m:t>2</m:t>
+              </m:r>
+            </m:sub>
+          </m:sSub>
+          <m:sSub>
+            <m:sSubPr>
+              <m:ctrlPr>
+                <w:rPr>
+                  <w:rFonts w:ascii="Cambria Math" w:eastAsiaTheme="minorEastAsia" w:hAnsi="Cambria Math"/>
+                  <w:i/>
+                </w:rPr>
+              </m:ctrlPr>
+            </m:sSubPr>
+            <m:e>
+              <m:r>
+                <w:rPr>
+                  <w:rFonts w:ascii="Cambria Math" w:eastAsiaTheme="minorEastAsia" w:hAnsi="Cambria Math"/>
+                </w:rPr>
+                <m:t>s</m:t>
+              </m:r>
+            </m:e>
+            <m:sub>
+              <m:r>
+                <w:rPr>
+                  <w:rFonts w:ascii="Cambria Math" w:eastAsiaTheme="minorEastAsia" w:hAnsi="Cambria Math"/>
+                </w:rPr>
+                <m:t>12</m:t>
+              </m:r>
+            </m:sub>
+          </m:sSub>
+        </m:oMath>
+      </m:oMathPara>
+      <w:bookmarkStart w:id="0" w:name="_GoBack"/>
+      <w:bookmarkEnd w:id="0"/>
+    </w:p>
+    <w:p>
+      <w:pPr>
+        <w:spacing w:after="0"/>
+        <w:rPr>
+          <w:rFonts w:eastAsiaTheme="minorEastAsia"/>
+        </w:rPr>
+      </w:pPr>
+    </w:p>
+    <w:p>
+      <w:pPr>
+        <w:spacing w:after="0"/>
+        <w:rPr>
+          <w:rFonts w:eastAsiaTheme="minorEastAsia"/>
+        </w:rPr>
+      </w:pPr>
+      <m:oMathPara>
+        <m:oMathParaPr>
+          <m:jc m:val="left"/>
+        </m:oMathParaPr>
+        <m:oMath>
+          <m:sSubSup>
+            <m:sSubSupPr>
+              <m:ctrlPr>
+                <w:rPr>
+                  <w:rFonts w:ascii="Cambria Math" w:eastAsiaTheme="minorEastAsia" w:hAnsi="Cambria Math"/>
+                  <w:i/>
+                </w:rPr>
+              </m:ctrlPr>
+            </m:sSubSupPr>
+            <m:e>
+              <m:r>
+                <w:rPr>
+                  <w:rFonts w:ascii="Cambria Math" w:eastAsiaTheme="minorEastAsia" w:hAnsi="Cambria Math"/>
+                </w:rPr>
+                <m:t>J</m:t>
+              </m:r>
+            </m:e>
+            <m:sub>
+              <m:r>
+                <w:rPr>
+                  <w:rFonts w:ascii="Cambria Math" w:eastAsiaTheme="minorEastAsia" w:hAnsi="Cambria Math"/>
+                </w:rPr>
+                <m:t>v2</m:t>
+              </m:r>
+            </m:sub>
+            <m:sup>
+              <m:r>
+                <w:rPr>
+                  <w:rFonts w:ascii="Cambria Math" w:eastAsiaTheme="minorEastAsia" w:hAnsi="Cambria Math"/>
+                </w:rPr>
+                <m:t>1</m:t>
+              </m:r>
+            </m:sup>
+          </m:sSubSup>
+          <m:r>
+            <w:rPr>
+              <w:rFonts w:ascii="Cambria Math" w:eastAsiaTheme="minorEastAsia" w:hAnsi="Cambria Math"/>
+            </w:rPr>
+            <m:t>=</m:t>
+          </m:r>
+          <m:sSubSup>
+            <m:sSubSupPr>
+              <m:ctrlPr>
+                <w:rPr>
+                  <w:rFonts w:ascii="Cambria Math" w:eastAsiaTheme="minorEastAsia" w:hAnsi="Cambria Math"/>
+                  <w:i/>
+                </w:rPr>
+              </m:ctrlPr>
+            </m:sSubSupPr>
+            <m:e>
+              <m:r>
+                <w:rPr>
+                  <w:rFonts w:ascii="Cambria Math" w:eastAsiaTheme="minorEastAsia" w:hAnsi="Cambria Math"/>
+                </w:rPr>
+                <m:t>z</m:t>
+              </m:r>
+            </m:e>
+            <m:sub>
+              <m:r>
+                <w:rPr>
+                  <w:rFonts w:ascii="Cambria Math" w:eastAsiaTheme="minorEastAsia" w:hAnsi="Cambria Math"/>
+                </w:rPr>
+                <m:t>0</m:t>
+              </m:r>
+            </m:sub>
+            <m:sup>
+              <m:r>
+                <w:rPr>
+                  <w:rFonts w:ascii="Cambria Math" w:eastAsiaTheme="minorEastAsia" w:hAnsi="Cambria Math"/>
+                </w:rPr>
+                <m:t>0</m:t>
+              </m:r>
+            </m:sup>
+          </m:sSubSup>
+          <m:r>
+            <w:rPr>
+              <w:rFonts w:ascii="Cambria Math" w:eastAsiaTheme="minorEastAsia" w:hAnsi="Cambria Math"/>
+            </w:rPr>
+            <m:t>×</m:t>
+          </m:r>
+          <m:d>
+            <m:dPr>
+              <m:begChr m:val="["/>
+              <m:endChr m:val="]"/>
+              <m:ctrlPr>
+                <w:rPr>
+                  <w:rFonts w:ascii="Cambria Math" w:eastAsiaTheme="minorEastAsia" w:hAnsi="Cambria Math"/>
+                  <w:i/>
+                </w:rPr>
+              </m:ctrlPr>
+            </m:dPr>
+            <m:e>
+              <m:sSubSup>
+                <m:sSubSupPr>
+                  <m:ctrlPr>
+                    <w:rPr>
+                      <w:rFonts w:ascii="Cambria Math" w:eastAsiaTheme="minorEastAsia" w:hAnsi="Cambria Math"/>
+                      <w:i/>
+                    </w:rPr>
+                  </m:ctrlPr>
+                </m:sSubSupPr>
+                <m:e>
+                  <m:r>
+                    <w:rPr>
+                      <w:rFonts w:ascii="Cambria Math" w:eastAsiaTheme="minorEastAsia" w:hAnsi="Cambria Math"/>
+                    </w:rPr>
+                    <m:t>o</m:t>
+                  </m:r>
+                </m:e>
+                <m:sub>
+                  <m:r>
+                    <w:rPr>
+                      <w:rFonts w:ascii="Cambria Math" w:eastAsiaTheme="minorEastAsia" w:hAnsi="Cambria Math"/>
+                    </w:rPr>
+                    <m:t>c2</m:t>
+                  </m:r>
+                </m:sub>
+                <m:sup>
+                  <m:r>
+                    <w:rPr>
+                      <w:rFonts w:ascii="Cambria Math" w:eastAsiaTheme="minorEastAsia" w:hAnsi="Cambria Math"/>
+                    </w:rPr>
+                    <m:t>0</m:t>
+                  </m:r>
+                </m:sup>
+              </m:sSubSup>
+              <m:r>
+                <w:rPr>
+                  <w:rFonts w:ascii="Cambria Math" w:eastAsiaTheme="minorEastAsia" w:hAnsi="Cambria Math"/>
+                </w:rPr>
+                <m:t>-</m:t>
+              </m:r>
+              <m:sSubSup>
+                <m:sSubSupPr>
+                  <m:ctrlPr>
+                    <w:rPr>
+                      <w:rFonts w:ascii="Cambria Math" w:eastAsiaTheme="minorEastAsia" w:hAnsi="Cambria Math"/>
+                      <w:i/>
+                    </w:rPr>
+                  </m:ctrlPr>
+                </m:sSubSupPr>
+                <m:e>
+                  <m:r>
+                    <w:rPr>
+                      <w:rFonts w:ascii="Cambria Math" w:eastAsiaTheme="minorEastAsia" w:hAnsi="Cambria Math"/>
+                    </w:rPr>
+                    <m:t>o</m:t>
+                  </m:r>
+                </m:e>
+                <m:sub>
+                  <m:r>
+                    <w:rPr>
+                      <w:rFonts w:ascii="Cambria Math" w:eastAsiaTheme="minorEastAsia" w:hAnsi="Cambria Math"/>
+                    </w:rPr>
+                    <m:t>0</m:t>
+                  </m:r>
+                </m:sub>
+                <m:sup>
+                  <m:r>
+                    <w:rPr>
+                      <w:rFonts w:ascii="Cambria Math" w:eastAsiaTheme="minorEastAsia" w:hAnsi="Cambria Math"/>
+                    </w:rPr>
+                    <m:t>0</m:t>
+                  </m:r>
+                </m:sup>
+              </m:sSubSup>
+              <m:r>
+                <w:rPr>
+                  <w:rFonts w:ascii="Cambria Math" w:eastAsiaTheme="minorEastAsia" w:hAnsi="Cambria Math"/>
+                </w:rPr>
+                <m:t xml:space="preserve"> </m:t>
+              </m:r>
+            </m:e>
+          </m:d>
+          <m:r>
+            <w:rPr>
+              <w:rFonts w:ascii="Cambria Math" w:eastAsiaTheme="minorEastAsia" w:hAnsi="Cambria Math"/>
+            </w:rPr>
+            <m:t>=</m:t>
+          </m:r>
+          <m:d>
+            <m:dPr>
+              <m:begChr m:val="["/>
+              <m:endChr m:val="]"/>
+              <m:ctrlPr>
+                <w:rPr>
+                  <w:rFonts w:ascii="Cambria Math" w:eastAsiaTheme="minorEastAsia" w:hAnsi="Cambria Math"/>
+                  <w:i/>
+                </w:rPr>
+              </m:ctrlPr>
+            </m:dPr>
+            <m:e>
+              <m:m>
+                <m:mPr>
+                  <m:mcs>
+                    <m:mc>
+                      <m:mcPr>
+                        <m:count m:val="1"/>
+                        <m:mcJc m:val="center"/>
+                      </m:mcPr>
+                    </m:mc>
+                  </m:mcs>
+                  <m:ctrlPr>
+                    <w:rPr>
+                      <w:rFonts w:ascii="Cambria Math" w:eastAsiaTheme="minorEastAsia" w:hAnsi="Cambria Math"/>
+                      <w:i/>
+                    </w:rPr>
+                  </m:ctrlPr>
+                </m:mPr>
+                <m:mr>
+                  <m:e>
+                    <m:r>
+                      <w:rPr>
+                        <w:rFonts w:ascii="Cambria Math" w:eastAsiaTheme="minorEastAsia" w:hAnsi="Cambria Math"/>
+                      </w:rPr>
+                      <m:t>0</m:t>
+                    </m:r>
+                  </m:e>
+                </m:mr>
+                <m:mr>
+                  <m:e>
+                    <m:r>
+                      <w:rPr>
+                        <w:rFonts w:ascii="Cambria Math" w:eastAsiaTheme="minorEastAsia" w:hAnsi="Cambria Math"/>
+                      </w:rPr>
+                      <m:t>0</m:t>
+                    </m:r>
+                  </m:e>
+                </m:mr>
+                <m:mr>
+                  <m:e>
+                    <m:r>
+                      <w:rPr>
+                        <w:rFonts w:ascii="Cambria Math" w:eastAsiaTheme="minorEastAsia" w:hAnsi="Cambria Math"/>
+                      </w:rPr>
+                      <m:t>1</m:t>
+                    </m:r>
+                  </m:e>
+                </m:mr>
+              </m:m>
+            </m:e>
+          </m:d>
+          <m:r>
+            <w:rPr>
+              <w:rFonts w:ascii="Cambria Math" w:eastAsiaTheme="minorEastAsia" w:hAnsi="Cambria Math"/>
+            </w:rPr>
+            <m:t>×</m:t>
+          </m:r>
+          <m:d>
+            <m:dPr>
+              <m:begChr m:val="["/>
+              <m:endChr m:val="]"/>
+              <m:ctrlPr>
+                <w:rPr>
+                  <w:rFonts w:ascii="Cambria Math" w:eastAsiaTheme="minorEastAsia" w:hAnsi="Cambria Math"/>
+                  <w:i/>
+                </w:rPr>
+              </m:ctrlPr>
+            </m:dPr>
+            <m:e>
+              <m:m>
+                <m:mPr>
+                  <m:mcs>
+                    <m:mc>
+                      <m:mcPr>
+                        <m:count m:val="1"/>
+                        <m:mcJc m:val="center"/>
+                      </m:mcPr>
+                    </m:mc>
+                  </m:mcs>
+                  <m:ctrlPr>
+                    <w:rPr>
+                      <w:rFonts w:ascii="Cambria Math" w:eastAsiaTheme="minorEastAsia" w:hAnsi="Cambria Math"/>
+                      <w:i/>
+                    </w:rPr>
+                  </m:ctrlPr>
+                </m:mPr>
+                <m:mr>
+                  <m:e>
+                    <m:sSub>
+                      <m:sSubPr>
+                        <m:ctrlPr>
+                          <w:rPr>
+                            <w:rFonts w:ascii="Cambria Math" w:eastAsiaTheme="minorEastAsia" w:hAnsi="Cambria Math"/>
+                            <w:i/>
+                          </w:rPr>
+                        </m:ctrlPr>
+                      </m:sSubPr>
+                      <m:e>
+                        <m:r>
+                          <w:rPr>
+                            <w:rFonts w:ascii="Cambria Math" w:eastAsiaTheme="minorEastAsia" w:hAnsi="Cambria Math"/>
+                          </w:rPr>
+                          <m:t>l</m:t>
+                        </m:r>
+                      </m:e>
+                      <m:sub>
+                        <m:r>
+                          <w:rPr>
+                            <w:rFonts w:ascii="Cambria Math" w:eastAsiaTheme="minorEastAsia" w:hAnsi="Cambria Math"/>
+                          </w:rPr>
+                          <m:t>1</m:t>
+                        </m:r>
+                      </m:sub>
+                    </m:sSub>
+                    <m:sSub>
+                      <m:sSubPr>
+                        <m:ctrlPr>
+                          <w:rPr>
+                            <w:rFonts w:ascii="Cambria Math" w:eastAsiaTheme="minorEastAsia" w:hAnsi="Cambria Math"/>
+                            <w:i/>
+                          </w:rPr>
+                        </m:ctrlPr>
+                      </m:sSubPr>
+                      <m:e>
+                        <m:r>
+                          <w:rPr>
+                            <w:rFonts w:ascii="Cambria Math" w:eastAsiaTheme="minorEastAsia" w:hAnsi="Cambria Math"/>
+                          </w:rPr>
+                          <m:t>c</m:t>
+                        </m:r>
+                      </m:e>
+                      <m:sub>
+                        <m:r>
+                          <w:rPr>
+                            <w:rFonts w:ascii="Cambria Math" w:eastAsiaTheme="minorEastAsia" w:hAnsi="Cambria Math"/>
+                          </w:rPr>
+                          <m:t>1</m:t>
+                        </m:r>
+                      </m:sub>
+                    </m:sSub>
+                    <m:r>
+                      <w:rPr>
+                        <w:rFonts w:ascii="Cambria Math" w:eastAsiaTheme="minorEastAsia" w:hAnsi="Cambria Math"/>
+                      </w:rPr>
+                      <m:t>+0.5</m:t>
+                    </m:r>
+                    <m:sSub>
+                      <m:sSubPr>
+                        <m:ctrlPr>
+                          <w:rPr>
+                            <w:rFonts w:ascii="Cambria Math" w:eastAsiaTheme="minorEastAsia" w:hAnsi="Cambria Math"/>
+                            <w:i/>
+                          </w:rPr>
+                        </m:ctrlPr>
+                      </m:sSubPr>
+                      <m:e>
+                        <m:r>
+                          <w:rPr>
+                            <w:rFonts w:ascii="Cambria Math" w:eastAsiaTheme="minorEastAsia" w:hAnsi="Cambria Math"/>
+                          </w:rPr>
+                          <m:t>l</m:t>
+                        </m:r>
+                      </m:e>
+                      <m:sub>
+                        <m:r>
+                          <w:rPr>
+                            <w:rFonts w:ascii="Cambria Math" w:eastAsiaTheme="minorEastAsia" w:hAnsi="Cambria Math"/>
+                          </w:rPr>
+                          <m:t>2</m:t>
+                        </m:r>
+                      </m:sub>
+                    </m:sSub>
+                    <m:sSub>
+                      <m:sSubPr>
+                        <m:ctrlPr>
+                          <w:rPr>
+                            <w:rFonts w:ascii="Cambria Math" w:eastAsiaTheme="minorEastAsia" w:hAnsi="Cambria Math"/>
+                            <w:i/>
+                          </w:rPr>
+                        </m:ctrlPr>
+                      </m:sSubPr>
+                      <m:e>
+                        <m:r>
+                          <w:rPr>
+                            <w:rFonts w:ascii="Cambria Math" w:eastAsiaTheme="minorEastAsia" w:hAnsi="Cambria Math"/>
+                          </w:rPr>
+                          <m:t>c</m:t>
+                        </m:r>
+                      </m:e>
+                      <m:sub>
+                        <m:r>
+                          <w:rPr>
+                            <w:rFonts w:ascii="Cambria Math" w:eastAsiaTheme="minorEastAsia" w:hAnsi="Cambria Math"/>
+                          </w:rPr>
+                          <m:t>12</m:t>
+                        </m:r>
+                      </m:sub>
+                    </m:sSub>
+                  </m:e>
+                </m:mr>
+                <m:mr>
+                  <m:e>
+                    <m:sSub>
+                      <m:sSubPr>
+                        <m:ctrlPr>
+                          <w:rPr>
+                            <w:rFonts w:ascii="Cambria Math" w:eastAsiaTheme="minorEastAsia" w:hAnsi="Cambria Math"/>
+                            <w:i/>
+                          </w:rPr>
+                        </m:ctrlPr>
+                      </m:sSubPr>
+                      <m:e>
+                        <m:r>
+                          <w:rPr>
+                            <w:rFonts w:ascii="Cambria Math" w:eastAsiaTheme="minorEastAsia" w:hAnsi="Cambria Math"/>
+                          </w:rPr>
+                          <m:t>l</m:t>
+                        </m:r>
+                      </m:e>
+                      <m:sub>
+                        <m:r>
+                          <w:rPr>
+                            <w:rFonts w:ascii="Cambria Math" w:eastAsiaTheme="minorEastAsia" w:hAnsi="Cambria Math"/>
+                          </w:rPr>
+                          <m:t>1</m:t>
+                        </m:r>
+                      </m:sub>
+                    </m:sSub>
+                    <m:sSub>
+                      <m:sSubPr>
+                        <m:ctrlPr>
+                          <w:rPr>
+                            <w:rFonts w:ascii="Cambria Math" w:eastAsiaTheme="minorEastAsia" w:hAnsi="Cambria Math"/>
+                            <w:i/>
+                          </w:rPr>
+                        </m:ctrlPr>
+                      </m:sSubPr>
+                      <m:e>
+                        <m:r>
+                          <w:rPr>
+                            <w:rFonts w:ascii="Cambria Math" w:eastAsiaTheme="minorEastAsia" w:hAnsi="Cambria Math"/>
+                          </w:rPr>
+                          <m:t>s</m:t>
+                        </m:r>
+                      </m:e>
+                      <m:sub>
+                        <m:r>
+                          <w:rPr>
+                            <w:rFonts w:ascii="Cambria Math" w:eastAsiaTheme="minorEastAsia" w:hAnsi="Cambria Math"/>
+                          </w:rPr>
+                          <m:t>1</m:t>
+                        </m:r>
+                      </m:sub>
+                    </m:sSub>
+                    <m:r>
+                      <w:rPr>
+                        <w:rFonts w:ascii="Cambria Math" w:eastAsiaTheme="minorEastAsia" w:hAnsi="Cambria Math"/>
+                      </w:rPr>
+                      <m:t>+0.5</m:t>
+                    </m:r>
+                    <m:sSub>
+                      <m:sSubPr>
+                        <m:ctrlPr>
+                          <w:rPr>
+                            <w:rFonts w:ascii="Cambria Math" w:eastAsiaTheme="minorEastAsia" w:hAnsi="Cambria Math"/>
+                            <w:i/>
+                          </w:rPr>
+                        </m:ctrlPr>
+                      </m:sSubPr>
+                      <m:e>
+                        <m:r>
+                          <w:rPr>
+                            <w:rFonts w:ascii="Cambria Math" w:eastAsiaTheme="minorEastAsia" w:hAnsi="Cambria Math"/>
+                          </w:rPr>
+                          <m:t>l</m:t>
+                        </m:r>
+                      </m:e>
+                      <m:sub>
+                        <m:r>
+                          <w:rPr>
+                            <w:rFonts w:ascii="Cambria Math" w:eastAsiaTheme="minorEastAsia" w:hAnsi="Cambria Math"/>
+                          </w:rPr>
+                          <m:t>2</m:t>
+                        </m:r>
+                      </m:sub>
+                    </m:sSub>
+                    <m:sSub>
+                      <m:sSubPr>
+                        <m:ctrlPr>
+                          <w:rPr>
+                            <w:rFonts w:ascii="Cambria Math" w:eastAsiaTheme="minorEastAsia" w:hAnsi="Cambria Math"/>
+                            <w:i/>
+                          </w:rPr>
+                        </m:ctrlPr>
+                      </m:sSubPr>
+                      <m:e>
+                        <m:r>
+                          <w:rPr>
+                            <w:rFonts w:ascii="Cambria Math" w:eastAsiaTheme="minorEastAsia" w:hAnsi="Cambria Math"/>
+                          </w:rPr>
+                          <m:t>s</m:t>
+                        </m:r>
+                      </m:e>
+                      <m:sub>
+                        <m:r>
+                          <w:rPr>
+                            <w:rFonts w:ascii="Cambria Math" w:eastAsiaTheme="minorEastAsia" w:hAnsi="Cambria Math"/>
+                          </w:rPr>
+                          <m:t>12</m:t>
+                        </m:r>
+                      </m:sub>
+                    </m:sSub>
+                  </m:e>
+                </m:mr>
+                <m:mr>
+                  <m:e>
+                    <m:r>
+                      <w:rPr>
+                        <w:rFonts w:ascii="Cambria Math" w:eastAsiaTheme="minorEastAsia" w:hAnsi="Cambria Math"/>
+                      </w:rPr>
+                      <m:t>0</m:t>
+                    </m:r>
+                  </m:e>
+                </m:mr>
+              </m:m>
+            </m:e>
+          </m:d>
+          <m:r>
+            <w:rPr>
+              <w:rFonts w:ascii="Cambria Math" w:eastAsiaTheme="minorEastAsia" w:hAnsi="Cambria Math"/>
+            </w:rPr>
+            <m:t>=</m:t>
+          </m:r>
+          <m:d>
+            <m:dPr>
+              <m:begChr m:val="["/>
+              <m:endChr m:val="]"/>
+              <m:ctrlPr>
+                <w:rPr>
+                  <w:rFonts w:ascii="Cambria Math" w:eastAsiaTheme="minorEastAsia" w:hAnsi="Cambria Math"/>
+                  <w:i/>
+                </w:rPr>
+              </m:ctrlPr>
+            </m:dPr>
+            <m:e>
+              <m:m>
+                <m:mPr>
+                  <m:mcs>
+                    <m:mc>
+                      <m:mcPr>
+                        <m:count m:val="1"/>
+                        <m:mcJc m:val="center"/>
+                      </m:mcPr>
+                    </m:mc>
+                  </m:mcs>
+                  <m:ctrlPr>
+                    <w:rPr>
+                      <w:rFonts w:ascii="Cambria Math" w:eastAsiaTheme="minorEastAsia" w:hAnsi="Cambria Math"/>
+                      <w:i/>
+                    </w:rPr>
+                  </m:ctrlPr>
+                </m:mPr>
+                <m:mr>
+                  <m:e>
+                    <m:r>
+                      <w:rPr>
+                        <w:rFonts w:ascii="Cambria Math" w:eastAsiaTheme="minorEastAsia" w:hAnsi="Cambria Math"/>
+                      </w:rPr>
+                      <m:t>-</m:t>
+                    </m:r>
+                    <m:sSub>
+                      <m:sSubPr>
+                        <m:ctrlPr>
+                          <w:rPr>
+                            <w:rFonts w:ascii="Cambria Math" w:eastAsiaTheme="minorEastAsia" w:hAnsi="Cambria Math"/>
+                            <w:i/>
+                          </w:rPr>
+                        </m:ctrlPr>
+                      </m:sSubPr>
+                      <m:e>
+                        <m:r>
+                          <w:rPr>
+                            <w:rFonts w:ascii="Cambria Math" w:eastAsiaTheme="minorEastAsia" w:hAnsi="Cambria Math"/>
+                          </w:rPr>
+                          <m:t>l</m:t>
+                        </m:r>
+                      </m:e>
+                      <m:sub>
+                        <m:r>
+                          <w:rPr>
+                            <w:rFonts w:ascii="Cambria Math" w:eastAsiaTheme="minorEastAsia" w:hAnsi="Cambria Math"/>
+                          </w:rPr>
+                          <m:t>1</m:t>
+                        </m:r>
+                      </m:sub>
+                    </m:sSub>
+                    <m:sSub>
+                      <m:sSubPr>
+                        <m:ctrlPr>
+                          <w:rPr>
+                            <w:rFonts w:ascii="Cambria Math" w:eastAsiaTheme="minorEastAsia" w:hAnsi="Cambria Math"/>
+                            <w:i/>
+                          </w:rPr>
+                        </m:ctrlPr>
+                      </m:sSubPr>
+                      <m:e>
+                        <m:r>
+                          <w:rPr>
+                            <w:rFonts w:ascii="Cambria Math" w:eastAsiaTheme="minorEastAsia" w:hAnsi="Cambria Math"/>
+                          </w:rPr>
+                          <m:t>s</m:t>
+                        </m:r>
+                      </m:e>
+                      <m:sub>
+                        <m:r>
+                          <w:rPr>
+                            <w:rFonts w:ascii="Cambria Math" w:eastAsiaTheme="minorEastAsia" w:hAnsi="Cambria Math"/>
+                          </w:rPr>
+                          <m:t>1</m:t>
+                        </m:r>
+                      </m:sub>
+                    </m:sSub>
+                    <m:r>
+                      <w:rPr>
+                        <w:rFonts w:ascii="Cambria Math" w:eastAsiaTheme="minorEastAsia" w:hAnsi="Cambria Math"/>
+                      </w:rPr>
+                      <m:t>-0.5</m:t>
+                    </m:r>
+                    <m:sSub>
+                      <m:sSubPr>
+                        <m:ctrlPr>
+                          <w:rPr>
+                            <w:rFonts w:ascii="Cambria Math" w:eastAsiaTheme="minorEastAsia" w:hAnsi="Cambria Math"/>
+                            <w:i/>
+                          </w:rPr>
+                        </m:ctrlPr>
+                      </m:sSubPr>
+                      <m:e>
+                        <m:r>
+                          <w:rPr>
+                            <w:rFonts w:ascii="Cambria Math" w:eastAsiaTheme="minorEastAsia" w:hAnsi="Cambria Math"/>
+                          </w:rPr>
+                          <m:t>l</m:t>
+                        </m:r>
+                      </m:e>
+                      <m:sub>
+                        <m:r>
+                          <w:rPr>
+                            <w:rFonts w:ascii="Cambria Math" w:eastAsiaTheme="minorEastAsia" w:hAnsi="Cambria Math"/>
+                          </w:rPr>
+                          <m:t>2</m:t>
+                        </m:r>
+                      </m:sub>
+                    </m:sSub>
+                    <m:sSub>
+                      <m:sSubPr>
+                        <m:ctrlPr>
+                          <w:rPr>
+                            <w:rFonts w:ascii="Cambria Math" w:eastAsiaTheme="minorEastAsia" w:hAnsi="Cambria Math"/>
+                            <w:i/>
+                          </w:rPr>
+                        </m:ctrlPr>
+                      </m:sSubPr>
+                      <m:e>
+                        <m:r>
+                          <w:rPr>
+                            <w:rFonts w:ascii="Cambria Math" w:eastAsiaTheme="minorEastAsia" w:hAnsi="Cambria Math"/>
+                          </w:rPr>
+                          <m:t>s</m:t>
+                        </m:r>
+                      </m:e>
+                      <m:sub>
+                        <m:r>
+                          <w:rPr>
+                            <w:rFonts w:ascii="Cambria Math" w:eastAsiaTheme="minorEastAsia" w:hAnsi="Cambria Math"/>
+                          </w:rPr>
+                          <m:t>12</m:t>
+                        </m:r>
+                      </m:sub>
+                    </m:sSub>
+                  </m:e>
+                </m:mr>
+                <m:mr>
+                  <m:e>
+                    <m:sSub>
+                      <m:sSubPr>
+                        <m:ctrlPr>
+                          <w:rPr>
+                            <w:rFonts w:ascii="Cambria Math" w:eastAsiaTheme="minorEastAsia" w:hAnsi="Cambria Math"/>
+                            <w:i/>
+                          </w:rPr>
+                        </m:ctrlPr>
+                      </m:sSubPr>
+                      <m:e>
+                        <m:r>
+                          <w:rPr>
+                            <w:rFonts w:ascii="Cambria Math" w:eastAsiaTheme="minorEastAsia" w:hAnsi="Cambria Math"/>
+                          </w:rPr>
+                          <m:t>l</m:t>
+                        </m:r>
+                      </m:e>
+                      <m:sub>
+                        <m:r>
+                          <w:rPr>
+                            <w:rFonts w:ascii="Cambria Math" w:eastAsiaTheme="minorEastAsia" w:hAnsi="Cambria Math"/>
+                          </w:rPr>
+                          <m:t>1</m:t>
+                        </m:r>
+                      </m:sub>
+                    </m:sSub>
+                    <m:sSub>
+                      <m:sSubPr>
+                        <m:ctrlPr>
+                          <w:rPr>
+                            <w:rFonts w:ascii="Cambria Math" w:eastAsiaTheme="minorEastAsia" w:hAnsi="Cambria Math"/>
+                            <w:i/>
+                          </w:rPr>
+                        </m:ctrlPr>
+                      </m:sSubPr>
+                      <m:e>
+                        <m:r>
+                          <w:rPr>
+                            <w:rFonts w:ascii="Cambria Math" w:eastAsiaTheme="minorEastAsia" w:hAnsi="Cambria Math"/>
+                          </w:rPr>
+                          <m:t>c</m:t>
+                        </m:r>
+                      </m:e>
+                      <m:sub>
+                        <m:r>
+                          <w:rPr>
+                            <w:rFonts w:ascii="Cambria Math" w:eastAsiaTheme="minorEastAsia" w:hAnsi="Cambria Math"/>
+                          </w:rPr>
+                          <m:t>1</m:t>
+                        </m:r>
+                      </m:sub>
+                    </m:sSub>
+                    <m:r>
+                      <w:rPr>
+                        <w:rFonts w:ascii="Cambria Math" w:eastAsiaTheme="minorEastAsia" w:hAnsi="Cambria Math"/>
+                      </w:rPr>
+                      <m:t>+0.5</m:t>
+                    </m:r>
+                    <m:sSub>
+                      <m:sSubPr>
+                        <m:ctrlPr>
+                          <w:rPr>
+                            <w:rFonts w:ascii="Cambria Math" w:eastAsiaTheme="minorEastAsia" w:hAnsi="Cambria Math"/>
+                            <w:i/>
+                          </w:rPr>
+                        </m:ctrlPr>
+                      </m:sSubPr>
+                      <m:e>
+                        <m:r>
+                          <w:rPr>
+                            <w:rFonts w:ascii="Cambria Math" w:eastAsiaTheme="minorEastAsia" w:hAnsi="Cambria Math"/>
+                          </w:rPr>
+                          <m:t>l</m:t>
+                        </m:r>
+                      </m:e>
+                      <m:sub>
+                        <m:r>
+                          <w:rPr>
+                            <w:rFonts w:ascii="Cambria Math" w:eastAsiaTheme="minorEastAsia" w:hAnsi="Cambria Math"/>
+                          </w:rPr>
+                          <m:t>2</m:t>
+                        </m:r>
+                      </m:sub>
+                    </m:sSub>
+                    <m:sSub>
+                      <m:sSubPr>
+                        <m:ctrlPr>
+                          <w:rPr>
+                            <w:rFonts w:ascii="Cambria Math" w:eastAsiaTheme="minorEastAsia" w:hAnsi="Cambria Math"/>
+                            <w:i/>
+                          </w:rPr>
+                        </m:ctrlPr>
+                      </m:sSubPr>
+                      <m:e>
+                        <m:r>
+                          <w:rPr>
+                            <w:rFonts w:ascii="Cambria Math" w:eastAsiaTheme="minorEastAsia" w:hAnsi="Cambria Math"/>
+                          </w:rPr>
+                          <m:t>c</m:t>
+                        </m:r>
+                      </m:e>
+                      <m:sub>
+                        <m:r>
+                          <w:rPr>
+                            <w:rFonts w:ascii="Cambria Math" w:eastAsiaTheme="minorEastAsia" w:hAnsi="Cambria Math"/>
+                          </w:rPr>
+                          <m:t>12</m:t>
+                        </m:r>
+                      </m:sub>
+                    </m:sSub>
+                  </m:e>
+                </m:mr>
+                <m:mr>
+                  <m:e>
+                    <m:r>
+                      <w:rPr>
+                        <w:rFonts w:ascii="Cambria Math" w:eastAsiaTheme="minorEastAsia" w:hAnsi="Cambria Math"/>
+                      </w:rPr>
+                      <m:t>0</m:t>
+                    </m:r>
+                  </m:e>
+                </m:mr>
+              </m:m>
+            </m:e>
+          </m:d>
+        </m:oMath>
+      </m:oMathPara>
+    </w:p>
+    <w:p>
+      <w:pPr>
+        <w:spacing w:after="0"/>
+        <w:rPr>
+          <w:rFonts w:eastAsiaTheme="minorEastAsia"/>
+        </w:rPr>
+      </w:pPr>
+      <m:oMathPara>
+        <m:oMathParaPr>
+          <m:jc m:val="left"/>
+        </m:oMathParaPr>
+        <m:oMath>
+          <m:sSubSup>
+            <m:sSubSupPr>
+              <m:ctrlPr>
+                <w:rPr>
+                  <w:rFonts w:ascii="Cambria Math" w:eastAsiaTheme="minorEastAsia" w:hAnsi="Cambria Math"/>
+                  <w:i/>
+                </w:rPr>
+              </m:ctrlPr>
+            </m:sSubSupPr>
+            <m:e>
+              <m:r>
+                <w:rPr>
+                  <w:rFonts w:ascii="Cambria Math" w:eastAsiaTheme="minorEastAsia" w:hAnsi="Cambria Math"/>
+                </w:rPr>
+                <m:t>J</m:t>
+              </m:r>
+            </m:e>
+            <m:sub>
+              <m:r>
+                <w:rPr>
+                  <w:rFonts w:ascii="Cambria Math" w:eastAsiaTheme="minorEastAsia" w:hAnsi="Cambria Math"/>
+                </w:rPr>
+                <m:t>v2</m:t>
+              </m:r>
+            </m:sub>
+            <m:sup>
+              <m:r>
+                <w:rPr>
+                  <w:rFonts w:ascii="Cambria Math" w:eastAsiaTheme="minorEastAsia" w:hAnsi="Cambria Math"/>
+                </w:rPr>
+                <m:t>2</m:t>
+              </m:r>
+            </m:sup>
+          </m:sSubSup>
+          <m:r>
+            <w:rPr>
+              <w:rFonts w:ascii="Cambria Math" w:eastAsiaTheme="minorEastAsia" w:hAnsi="Cambria Math"/>
+            </w:rPr>
+            <m:t>=</m:t>
+          </m:r>
+          <m:sSubSup>
+            <m:sSubSupPr>
+              <m:ctrlPr>
+                <w:rPr>
+                  <w:rFonts w:ascii="Cambria Math" w:eastAsiaTheme="minorEastAsia" w:hAnsi="Cambria Math"/>
+                  <w:i/>
+                </w:rPr>
+              </m:ctrlPr>
+            </m:sSubSupPr>
+            <m:e>
+              <m:r>
+                <w:rPr>
+                  <w:rFonts w:ascii="Cambria Math" w:eastAsiaTheme="minorEastAsia" w:hAnsi="Cambria Math"/>
+                </w:rPr>
+                <m:t>z</m:t>
+              </m:r>
+            </m:e>
+            <m:sub>
+              <m:r>
+                <w:rPr>
+                  <w:rFonts w:ascii="Cambria Math" w:eastAsiaTheme="minorEastAsia" w:hAnsi="Cambria Math"/>
+                </w:rPr>
+                <m:t>1</m:t>
+              </m:r>
+            </m:sub>
+            <m:sup>
+              <m:r>
+                <w:rPr>
+                  <w:rFonts w:ascii="Cambria Math" w:eastAsiaTheme="minorEastAsia" w:hAnsi="Cambria Math"/>
+                </w:rPr>
+                <m:t>0</m:t>
+              </m:r>
+            </m:sup>
+          </m:sSubSup>
+          <m:r>
+            <w:rPr>
+              <w:rFonts w:ascii="Cambria Math" w:eastAsiaTheme="minorEastAsia" w:hAnsi="Cambria Math"/>
+            </w:rPr>
+            <m:t>×</m:t>
+          </m:r>
+          <m:d>
+            <m:dPr>
+              <m:begChr m:val="["/>
+              <m:endChr m:val="]"/>
+              <m:ctrlPr>
+                <w:rPr>
+                  <w:rFonts w:ascii="Cambria Math" w:eastAsiaTheme="minorEastAsia" w:hAnsi="Cambria Math"/>
+                  <w:i/>
+                </w:rPr>
+              </m:ctrlPr>
+            </m:dPr>
+            <m:e>
+              <m:sSubSup>
+                <m:sSubSupPr>
+                  <m:ctrlPr>
+                    <w:rPr>
+                      <w:rFonts w:ascii="Cambria Math" w:eastAsiaTheme="minorEastAsia" w:hAnsi="Cambria Math"/>
+                      <w:i/>
+                    </w:rPr>
+                  </m:ctrlPr>
+                </m:sSubSupPr>
+                <m:e>
+                  <m:r>
+                    <w:rPr>
+                      <w:rFonts w:ascii="Cambria Math" w:eastAsiaTheme="minorEastAsia" w:hAnsi="Cambria Math"/>
+                    </w:rPr>
+                    <m:t>o</m:t>
+                  </m:r>
+                </m:e>
+                <m:sub>
+                  <m:r>
+                    <w:rPr>
+                      <w:rFonts w:ascii="Cambria Math" w:eastAsiaTheme="minorEastAsia" w:hAnsi="Cambria Math"/>
+                    </w:rPr>
+                    <m:t>c2</m:t>
+                  </m:r>
+                </m:sub>
+                <m:sup>
+                  <m:r>
+                    <w:rPr>
+                      <w:rFonts w:ascii="Cambria Math" w:eastAsiaTheme="minorEastAsia" w:hAnsi="Cambria Math"/>
+                    </w:rPr>
+                    <m:t>0</m:t>
+                  </m:r>
+                </m:sup>
+              </m:sSubSup>
+              <m:r>
+                <w:rPr>
+                  <w:rFonts w:ascii="Cambria Math" w:eastAsiaTheme="minorEastAsia" w:hAnsi="Cambria Math"/>
+                </w:rPr>
+                <m:t>-</m:t>
+              </m:r>
+              <m:sSubSup>
+                <m:sSubSupPr>
+                  <m:ctrlPr>
+                    <w:rPr>
+                      <w:rFonts w:ascii="Cambria Math" w:eastAsiaTheme="minorEastAsia" w:hAnsi="Cambria Math"/>
+                      <w:i/>
+                    </w:rPr>
+                  </m:ctrlPr>
+                </m:sSubSupPr>
+                <m:e>
+                  <m:r>
+                    <w:rPr>
+                      <w:rFonts w:ascii="Cambria Math" w:eastAsiaTheme="minorEastAsia" w:hAnsi="Cambria Math"/>
+                    </w:rPr>
+                    <m:t>o</m:t>
+                  </m:r>
+                </m:e>
+                <m:sub>
+                  <m:r>
+                    <w:rPr>
+                      <w:rFonts w:ascii="Cambria Math" w:eastAsiaTheme="minorEastAsia" w:hAnsi="Cambria Math"/>
+                    </w:rPr>
+                    <m:t>1</m:t>
+                  </m:r>
+                </m:sub>
+                <m:sup>
+                  <m:r>
+                    <w:rPr>
+                      <w:rFonts w:ascii="Cambria Math" w:eastAsiaTheme="minorEastAsia" w:hAnsi="Cambria Math"/>
+                    </w:rPr>
+                    <m:t>0</m:t>
+                  </m:r>
+                </m:sup>
+              </m:sSubSup>
+              <m:r>
+                <w:rPr>
+                  <w:rFonts w:ascii="Cambria Math" w:eastAsiaTheme="minorEastAsia" w:hAnsi="Cambria Math"/>
+                </w:rPr>
+                <m:t xml:space="preserve"> </m:t>
+              </m:r>
+            </m:e>
+          </m:d>
+          <m:r>
+            <w:rPr>
+              <w:rFonts w:ascii="Cambria Math" w:eastAsiaTheme="minorEastAsia" w:hAnsi="Cambria Math"/>
+            </w:rPr>
+            <m:t>=</m:t>
+          </m:r>
+          <m:d>
+            <m:dPr>
+              <m:begChr m:val="["/>
+              <m:endChr m:val="]"/>
+              <m:ctrlPr>
+                <w:rPr>
+                  <w:rFonts w:ascii="Cambria Math" w:eastAsiaTheme="minorEastAsia" w:hAnsi="Cambria Math"/>
+                  <w:i/>
+                </w:rPr>
+              </m:ctrlPr>
+            </m:dPr>
+            <m:e>
+              <m:m>
+                <m:mPr>
+                  <m:mcs>
+                    <m:mc>
+                      <m:mcPr>
+                        <m:count m:val="1"/>
+                        <m:mcJc m:val="center"/>
+                      </m:mcPr>
+                    </m:mc>
+                  </m:mcs>
+                  <m:ctrlPr>
+                    <w:rPr>
+                      <w:rFonts w:ascii="Cambria Math" w:eastAsiaTheme="minorEastAsia" w:hAnsi="Cambria Math"/>
+                      <w:i/>
+                    </w:rPr>
+                  </m:ctrlPr>
+                </m:mPr>
+                <m:mr>
+                  <m:e>
+                    <m:r>
+                      <w:rPr>
+                        <w:rFonts w:ascii="Cambria Math" w:eastAsiaTheme="minorEastAsia" w:hAnsi="Cambria Math"/>
+                      </w:rPr>
+                      <m:t>0</m:t>
+                    </m:r>
+                  </m:e>
+                </m:mr>
+                <m:mr>
+                  <m:e>
+                    <m:r>
+                      <w:rPr>
+                        <w:rFonts w:ascii="Cambria Math" w:eastAsiaTheme="minorEastAsia" w:hAnsi="Cambria Math"/>
+                      </w:rPr>
+                      <m:t>0</m:t>
+                    </m:r>
+                  </m:e>
+                </m:mr>
+                <m:mr>
+                  <m:e>
+                    <m:r>
+                      <w:rPr>
+                        <w:rFonts w:ascii="Cambria Math" w:eastAsiaTheme="minorEastAsia" w:hAnsi="Cambria Math"/>
+                      </w:rPr>
+                      <m:t>1</m:t>
+                    </m:r>
+                  </m:e>
+                </m:mr>
+              </m:m>
+            </m:e>
+          </m:d>
+          <m:r>
+            <w:rPr>
+              <w:rFonts w:ascii="Cambria Math" w:eastAsiaTheme="minorEastAsia" w:hAnsi="Cambria Math"/>
+            </w:rPr>
+            <m:t>×</m:t>
+          </m:r>
+          <m:d>
+            <m:dPr>
+              <m:begChr m:val="["/>
+              <m:endChr m:val="]"/>
+              <m:ctrlPr>
+                <w:rPr>
+                  <w:rFonts w:ascii="Cambria Math" w:eastAsiaTheme="minorEastAsia" w:hAnsi="Cambria Math"/>
+                  <w:i/>
+                </w:rPr>
+              </m:ctrlPr>
+            </m:dPr>
+            <m:e>
+              <m:m>
+                <m:mPr>
+                  <m:mcs>
+                    <m:mc>
+                      <m:mcPr>
+                        <m:count m:val="1"/>
+                        <m:mcJc m:val="center"/>
+                      </m:mcPr>
+                    </m:mc>
+                  </m:mcs>
+                  <m:ctrlPr>
+                    <w:rPr>
+                      <w:rFonts w:ascii="Cambria Math" w:eastAsiaTheme="minorEastAsia" w:hAnsi="Cambria Math"/>
+                      <w:i/>
+                    </w:rPr>
+                  </m:ctrlPr>
+                </m:mPr>
+                <m:mr>
+                  <m:e>
+                    <m:r>
+                      <w:rPr>
+                        <w:rFonts w:ascii="Cambria Math" w:eastAsiaTheme="minorEastAsia" w:hAnsi="Cambria Math"/>
+                      </w:rPr>
+                      <m:t>0.5</m:t>
+                    </m:r>
+                    <m:sSub>
+                      <m:sSubPr>
+                        <m:ctrlPr>
+                          <w:rPr>
+                            <w:rFonts w:ascii="Cambria Math" w:eastAsiaTheme="minorEastAsia" w:hAnsi="Cambria Math"/>
+                            <w:i/>
+                          </w:rPr>
+                        </m:ctrlPr>
+                      </m:sSubPr>
+                      <m:e>
+                        <m:r>
+                          <w:rPr>
+                            <w:rFonts w:ascii="Cambria Math" w:eastAsiaTheme="minorEastAsia" w:hAnsi="Cambria Math"/>
+                          </w:rPr>
+                          <m:t>l</m:t>
+                        </m:r>
+                      </m:e>
+                      <m:sub>
+                        <m:r>
+                          <w:rPr>
+                            <w:rFonts w:ascii="Cambria Math" w:eastAsiaTheme="minorEastAsia" w:hAnsi="Cambria Math"/>
+                          </w:rPr>
+                          <m:t>2</m:t>
+                        </m:r>
+                      </m:sub>
+                    </m:sSub>
+                    <m:sSub>
+                      <m:sSubPr>
+                        <m:ctrlPr>
+                          <w:rPr>
+                            <w:rFonts w:ascii="Cambria Math" w:eastAsiaTheme="minorEastAsia" w:hAnsi="Cambria Math"/>
+                            <w:i/>
+                          </w:rPr>
+                        </m:ctrlPr>
+                      </m:sSubPr>
+                      <m:e>
+                        <m:r>
+                          <w:rPr>
+                            <w:rFonts w:ascii="Cambria Math" w:eastAsiaTheme="minorEastAsia" w:hAnsi="Cambria Math"/>
+                          </w:rPr>
+                          <m:t>c</m:t>
+                        </m:r>
+                      </m:e>
+                      <m:sub>
+                        <m:r>
+                          <w:rPr>
+                            <w:rFonts w:ascii="Cambria Math" w:eastAsiaTheme="minorEastAsia" w:hAnsi="Cambria Math"/>
+                          </w:rPr>
+                          <m:t>12</m:t>
+                        </m:r>
+                      </m:sub>
+                    </m:sSub>
+                  </m:e>
+                </m:mr>
+                <m:mr>
+                  <m:e>
+                    <m:r>
+                      <w:rPr>
+                        <w:rFonts w:ascii="Cambria Math" w:eastAsiaTheme="minorEastAsia" w:hAnsi="Cambria Math"/>
+                      </w:rPr>
+                      <m:t>0.5</m:t>
+                    </m:r>
+                    <m:sSub>
+                      <m:sSubPr>
+                        <m:ctrlPr>
+                          <w:rPr>
+                            <w:rFonts w:ascii="Cambria Math" w:eastAsiaTheme="minorEastAsia" w:hAnsi="Cambria Math"/>
+                            <w:i/>
+                          </w:rPr>
+                        </m:ctrlPr>
+                      </m:sSubPr>
+                      <m:e>
+                        <m:r>
+                          <w:rPr>
+                            <w:rFonts w:ascii="Cambria Math" w:eastAsiaTheme="minorEastAsia" w:hAnsi="Cambria Math"/>
+                          </w:rPr>
+                          <m:t>l</m:t>
+                        </m:r>
+                      </m:e>
+                      <m:sub>
+                        <m:r>
+                          <w:rPr>
+                            <w:rFonts w:ascii="Cambria Math" w:eastAsiaTheme="minorEastAsia" w:hAnsi="Cambria Math"/>
+                          </w:rPr>
+                          <m:t>2</m:t>
+                        </m:r>
+                      </m:sub>
+                    </m:sSub>
+                    <m:sSub>
+                      <m:sSubPr>
+                        <m:ctrlPr>
+                          <w:rPr>
+                            <w:rFonts w:ascii="Cambria Math" w:eastAsiaTheme="minorEastAsia" w:hAnsi="Cambria Math"/>
+                            <w:i/>
+                          </w:rPr>
+                        </m:ctrlPr>
+                      </m:sSubPr>
+                      <m:e>
+                        <m:r>
+                          <w:rPr>
+                            <w:rFonts w:ascii="Cambria Math" w:eastAsiaTheme="minorEastAsia" w:hAnsi="Cambria Math"/>
+                          </w:rPr>
+                          <m:t>s</m:t>
+                        </m:r>
+                      </m:e>
+                      <m:sub>
+                        <m:r>
+                          <w:rPr>
+                            <w:rFonts w:ascii="Cambria Math" w:eastAsiaTheme="minorEastAsia" w:hAnsi="Cambria Math"/>
+                          </w:rPr>
+                          <m:t>12</m:t>
+                        </m:r>
+                      </m:sub>
+                    </m:sSub>
+                  </m:e>
+                </m:mr>
+                <m:mr>
+                  <m:e>
+                    <m:r>
+                      <w:rPr>
+                        <w:rFonts w:ascii="Cambria Math" w:eastAsiaTheme="minorEastAsia" w:hAnsi="Cambria Math"/>
+                      </w:rPr>
+                      <m:t>0</m:t>
+                    </m:r>
+                  </m:e>
+                </m:mr>
+              </m:m>
+            </m:e>
+          </m:d>
+          <m:r>
+            <w:rPr>
+              <w:rFonts w:ascii="Cambria Math" w:eastAsiaTheme="minorEastAsia" w:hAnsi="Cambria Math"/>
+            </w:rPr>
+            <m:t>=</m:t>
+          </m:r>
+          <m:d>
+            <m:dPr>
+              <m:begChr m:val="["/>
+              <m:endChr m:val="]"/>
+              <m:ctrlPr>
+                <w:rPr>
+                  <w:rFonts w:ascii="Cambria Math" w:eastAsiaTheme="minorEastAsia" w:hAnsi="Cambria Math"/>
+                  <w:i/>
+                </w:rPr>
+              </m:ctrlPr>
+            </m:dPr>
+            <m:e>
+              <m:m>
+                <m:mPr>
+                  <m:mcs>
+                    <m:mc>
+                      <m:mcPr>
+                        <m:count m:val="1"/>
+                        <m:mcJc m:val="center"/>
+                      </m:mcPr>
+                    </m:mc>
+                  </m:mcs>
+                  <m:ctrlPr>
+                    <w:rPr>
+                      <w:rFonts w:ascii="Cambria Math" w:eastAsiaTheme="minorEastAsia" w:hAnsi="Cambria Math"/>
+                      <w:i/>
+                    </w:rPr>
+                  </m:ctrlPr>
+                </m:mPr>
+                <m:mr>
+                  <m:e>
+                    <m:r>
+                      <w:rPr>
+                        <w:rFonts w:ascii="Cambria Math" w:eastAsiaTheme="minorEastAsia" w:hAnsi="Cambria Math"/>
+                      </w:rPr>
+                      <m:t>-0.5</m:t>
+                    </m:r>
+                    <m:sSub>
+                      <m:sSubPr>
+                        <m:ctrlPr>
+                          <w:rPr>
+                            <w:rFonts w:ascii="Cambria Math" w:eastAsiaTheme="minorEastAsia" w:hAnsi="Cambria Math"/>
+                            <w:i/>
+                          </w:rPr>
+                        </m:ctrlPr>
+                      </m:sSubPr>
+                      <m:e>
+                        <m:r>
+                          <w:rPr>
+                            <w:rFonts w:ascii="Cambria Math" w:eastAsiaTheme="minorEastAsia" w:hAnsi="Cambria Math"/>
+                          </w:rPr>
+                          <m:t>l</m:t>
+                        </m:r>
+                      </m:e>
+                      <m:sub>
+                        <m:r>
+                          <w:rPr>
+                            <w:rFonts w:ascii="Cambria Math" w:eastAsiaTheme="minorEastAsia" w:hAnsi="Cambria Math"/>
+                          </w:rPr>
+                          <m:t>2</m:t>
+                        </m:r>
+                      </m:sub>
+                    </m:sSub>
+                    <m:sSub>
+                      <m:sSubPr>
+                        <m:ctrlPr>
+                          <w:rPr>
+                            <w:rFonts w:ascii="Cambria Math" w:eastAsiaTheme="minorEastAsia" w:hAnsi="Cambria Math"/>
+                            <w:i/>
+                          </w:rPr>
+                        </m:ctrlPr>
+                      </m:sSubPr>
+                      <m:e>
+                        <m:r>
+                          <w:rPr>
+                            <w:rFonts w:ascii="Cambria Math" w:eastAsiaTheme="minorEastAsia" w:hAnsi="Cambria Math"/>
+                          </w:rPr>
+                          <m:t>s</m:t>
+                        </m:r>
+                      </m:e>
+                      <m:sub>
+                        <m:r>
+                          <w:rPr>
+                            <w:rFonts w:ascii="Cambria Math" w:eastAsiaTheme="minorEastAsia" w:hAnsi="Cambria Math"/>
+                          </w:rPr>
+                          <m:t>12</m:t>
+                        </m:r>
+                      </m:sub>
+                    </m:sSub>
+                  </m:e>
+                </m:mr>
+                <m:mr>
+                  <m:e>
+                    <m:r>
+                      <w:rPr>
+                        <w:rFonts w:ascii="Cambria Math" w:eastAsiaTheme="minorEastAsia" w:hAnsi="Cambria Math"/>
+                      </w:rPr>
+                      <m:t>0.5</m:t>
+                    </m:r>
+                    <m:sSub>
+                      <m:sSubPr>
+                        <m:ctrlPr>
+                          <w:rPr>
+                            <w:rFonts w:ascii="Cambria Math" w:eastAsiaTheme="minorEastAsia" w:hAnsi="Cambria Math"/>
+                            <w:i/>
+                          </w:rPr>
+                        </m:ctrlPr>
+                      </m:sSubPr>
+                      <m:e>
+                        <m:r>
+                          <w:rPr>
+                            <w:rFonts w:ascii="Cambria Math" w:eastAsiaTheme="minorEastAsia" w:hAnsi="Cambria Math"/>
+                          </w:rPr>
+                          <m:t>l</m:t>
+                        </m:r>
+                      </m:e>
+                      <m:sub>
+                        <m:r>
+                          <w:rPr>
+                            <w:rFonts w:ascii="Cambria Math" w:eastAsiaTheme="minorEastAsia" w:hAnsi="Cambria Math"/>
+                          </w:rPr>
+                          <m:t>2</m:t>
+                        </m:r>
+                      </m:sub>
+                    </m:sSub>
+                    <m:sSub>
+                      <m:sSubPr>
+                        <m:ctrlPr>
+                          <w:rPr>
+                            <w:rFonts w:ascii="Cambria Math" w:eastAsiaTheme="minorEastAsia" w:hAnsi="Cambria Math"/>
+                            <w:i/>
+                          </w:rPr>
+                        </m:ctrlPr>
+                      </m:sSubPr>
+                      <m:e>
+                        <m:r>
+                          <w:rPr>
+                            <w:rFonts w:ascii="Cambria Math" w:eastAsiaTheme="minorEastAsia" w:hAnsi="Cambria Math"/>
+                          </w:rPr>
+                          <m:t>c</m:t>
+                        </m:r>
+                      </m:e>
+                      <m:sub>
+                        <m:r>
+                          <w:rPr>
+                            <w:rFonts w:ascii="Cambria Math" w:eastAsiaTheme="minorEastAsia" w:hAnsi="Cambria Math"/>
+                          </w:rPr>
+                          <m:t>12</m:t>
+                        </m:r>
+                      </m:sub>
+                    </m:sSub>
+                  </m:e>
+                </m:mr>
+                <m:mr>
+                  <m:e>
+                    <m:r>
+                      <w:rPr>
+                        <w:rFonts w:ascii="Cambria Math" w:eastAsiaTheme="minorEastAsia" w:hAnsi="Cambria Math"/>
+                      </w:rPr>
+                      <m:t>0</m:t>
+                    </m:r>
+                  </m:e>
+                </m:mr>
+              </m:m>
+            </m:e>
+          </m:d>
+        </m:oMath>
+      </m:oMathPara>
+    </w:p>
+    <w:p>
+      <w:pPr>
+        <w:spacing w:after="0"/>
+        <w:rPr>
+          <w:rFonts w:eastAsiaTheme="minorEastAsia"/>
+        </w:rPr>
+      </w:pPr>
     </w:p>
     <w:p>
       <w:pPr>

</xml_diff>